<commit_message>
Menyelesaikan tugas pertama lagi
</commit_message>
<xml_diff>
--- a/TugasPrak1PBSIM.docx
+++ b/TugasPrak1PBSIM.docx
@@ -4,77 +4,205 @@
   <w:body>
     <w:p>
       <w:pPr>
-        <w:pStyle w:val="Heading1"/>
-        <w:bidi w:val="0"/>
-        <w:spacing w:before="240" w:after="120"/>
-        <w:jc w:val="both"/>
-        <w:rPr/>
-      </w:pPr>
-      <w:r>
-        <w:rPr>
-          <w:rStyle w:val="StrongEmphasis"/>
+        <w:pStyle w:val="Normal"/>
+        <w:bidi w:val="0"/>
+        <w:spacing w:lineRule="auto" w:line="240"/>
+        <w:jc w:val="center"/>
+        <w:rPr>
+          <w:rFonts w:ascii="Times New Roman" w:hAnsi="Times New Roman" w:eastAsia="Times New Roman" w:cs="Times New Roman"/>
           <w:b/>
-        </w:rPr>
-        <w:t>1. Flowchart</w:t>
-      </w:r>
-    </w:p>
-    <w:p>
-      <w:pPr>
-        <w:pStyle w:val="TextBody"/>
-        <w:bidi w:val="0"/>
-        <w:jc w:val="both"/>
-        <w:rPr/>
-      </w:pPr>
-      <w:r>
-        <w:rPr>
-          <w:rFonts w:ascii="Liberation Serif" w:hAnsi="Liberation Serif"/>
-        </w:rPr>
-        <w:t xml:space="preserve">Flowchart adalah adalah suatu bagan dengan simbol-simbol tertentu yang menggambarkan urutan proses secara mendetail dan hubungan antara suatu proses (instruksi) dengan proses lainnya dalam suatu program. Dalam perancangan flowchart sebenarnya tidak ada rumus atau patokan yang bersifat mutlak (pasti). Hal ini didasari oleh flowchart (bagan alir) adalah sebuah gambaran dari hasil pemikiran dalam menganalisa suatu permasalahan dalam komputer. Karena setiap analisa akan menghasilkan hasil yang bervariasi antara satu dan lainnya. </w:t>
-      </w:r>
-      <w:r>
-        <w:rPr>
-          <w:rFonts w:ascii="Liberation Serif" w:hAnsi="Liberation Serif"/>
-        </w:rPr>
-        <w:t>Walaupun</w:t>
-      </w:r>
-      <w:r>
-        <w:rPr>
-          <w:rFonts w:ascii="Liberation Serif" w:hAnsi="Liberation Serif"/>
-        </w:rPr>
-        <w:t xml:space="preserve"> begitu, secara garis besar setiap perancangan flowchart selalu terdiri dari tiga bagian, yaitu input, proses dan output. </w:t>
-      </w:r>
-      <w:r>
-        <w:rPr/>
-        <w:t>Berikut ini adalah beberapa simbol yang digunakan dalam menggambar suatu flowchart :</w:t>
-      </w:r>
-    </w:p>
-    <w:p>
-      <w:pPr>
-        <w:pStyle w:val="Heading1"/>
-        <w:numPr>
-          <w:ilvl w:val="0"/>
-          <w:numId w:val="0"/>
-        </w:numPr>
-        <w:bidi w:val="0"/>
-        <w:jc w:val="both"/>
-        <w:outlineLvl w:val="0"/>
-        <w:rPr/>
-      </w:pPr>
-      <w:r>
-        <w:rPr/>
+          <w:b/>
+          <w:sz w:val="28"/>
+          <w:szCs w:val="28"/>
+        </w:rPr>
+      </w:pPr>
+      <w:r>
+        <w:rPr/>
+      </w:r>
+    </w:p>
+    <w:p>
+      <w:pPr>
+        <w:pStyle w:val="Normal"/>
+        <w:bidi w:val="0"/>
+        <w:spacing w:lineRule="auto" w:line="240"/>
+        <w:jc w:val="center"/>
+        <w:rPr>
+          <w:rFonts w:ascii="Times New Roman" w:hAnsi="Times New Roman" w:eastAsia="Times New Roman" w:cs="Times New Roman"/>
+          <w:b/>
+          <w:b/>
+          <w:sz w:val="28"/>
+          <w:szCs w:val="28"/>
+        </w:rPr>
+      </w:pPr>
+      <w:r>
+        <w:rPr/>
+      </w:r>
+    </w:p>
+    <w:p>
+      <w:pPr>
+        <w:pStyle w:val="Normal"/>
+        <w:bidi w:val="0"/>
+        <w:spacing w:lineRule="auto" w:line="240"/>
+        <w:jc w:val="center"/>
+        <w:rPr>
+          <w:rFonts w:ascii="Times New Roman" w:hAnsi="Times New Roman" w:eastAsia="Times New Roman" w:cs="Times New Roman"/>
+          <w:b/>
+          <w:b/>
+          <w:sz w:val="28"/>
+          <w:szCs w:val="28"/>
+        </w:rPr>
+      </w:pPr>
+      <w:r>
+        <w:rPr/>
+      </w:r>
+    </w:p>
+    <w:p>
+      <w:pPr>
+        <w:pStyle w:val="Normal"/>
+        <w:bidi w:val="0"/>
+        <w:spacing w:lineRule="auto" w:line="240"/>
+        <w:jc w:val="center"/>
+        <w:rPr/>
+      </w:pPr>
+      <w:r>
+        <w:rPr>
+          <w:rFonts w:eastAsia="Times New Roman" w:cs="Times New Roman" w:ascii="Times New Roman" w:hAnsi="Times New Roman"/>
+          <w:b/>
+          <w:sz w:val="28"/>
+          <w:szCs w:val="28"/>
+        </w:rPr>
+        <w:t xml:space="preserve">TUGAS  </w:t>
+      </w:r>
+      <w:r>
+        <w:rPr>
+          <w:rFonts w:eastAsia="Times New Roman" w:cs="Times New Roman" w:ascii="Times New Roman" w:hAnsi="Times New Roman"/>
+          <w:b/>
+          <w:sz w:val="28"/>
+          <w:szCs w:val="28"/>
+        </w:rPr>
+        <w:t>PRAKTIKUM PBSIM 01-12</w:t>
+      </w:r>
+    </w:p>
+    <w:p>
+      <w:pPr>
+        <w:pStyle w:val="Normal"/>
+        <w:bidi w:val="0"/>
+        <w:spacing w:lineRule="auto" w:line="240"/>
+        <w:jc w:val="center"/>
+        <w:rPr>
+          <w:rFonts w:ascii="Times New Roman" w:hAnsi="Times New Roman" w:eastAsia="Times New Roman" w:cs="Times New Roman"/>
+          <w:b/>
+          <w:b/>
+          <w:color w:val="auto"/>
+          <w:kern w:val="0"/>
+          <w:sz w:val="28"/>
+          <w:szCs w:val="28"/>
+          <w:lang w:val="id-ID" w:eastAsia="id-ID" w:bidi="ar-SA"/>
+        </w:rPr>
+      </w:pPr>
+      <w:r>
+        <w:rPr>
+          <w:rFonts w:eastAsia="Times New Roman" w:cs="Times New Roman" w:ascii="Times New Roman" w:hAnsi="Times New Roman"/>
+          <w:b/>
+          <w:color w:val="auto"/>
+          <w:kern w:val="0"/>
+          <w:sz w:val="28"/>
+          <w:szCs w:val="28"/>
+          <w:lang w:val="id-ID" w:eastAsia="id-ID" w:bidi="ar-SA"/>
+        </w:rPr>
+      </w:r>
+    </w:p>
+    <w:p>
+      <w:pPr>
+        <w:pStyle w:val="Normal"/>
+        <w:bidi w:val="0"/>
+        <w:spacing w:lineRule="auto" w:line="240"/>
+        <w:jc w:val="center"/>
+        <w:rPr>
+          <w:rFonts w:ascii="Times New Roman" w:hAnsi="Times New Roman" w:eastAsia="Times New Roman" w:cs="Times New Roman"/>
+          <w:sz w:val="28"/>
+          <w:szCs w:val="28"/>
+        </w:rPr>
+      </w:pPr>
+      <w:r>
+        <w:rPr>
+          <w:rFonts w:eastAsia="Times New Roman" w:cs="Times New Roman" w:ascii="Times New Roman" w:hAnsi="Times New Roman"/>
+          <w:sz w:val="28"/>
+          <w:szCs w:val="28"/>
+        </w:rPr>
+      </w:r>
+    </w:p>
+    <w:p>
+      <w:pPr>
+        <w:pStyle w:val="Normal"/>
+        <w:bidi w:val="0"/>
+        <w:spacing w:lineRule="auto" w:line="240"/>
+        <w:jc w:val="center"/>
+        <w:rPr>
+          <w:rFonts w:ascii="Times New Roman" w:hAnsi="Times New Roman" w:eastAsia="Times New Roman" w:cs="Times New Roman"/>
+          <w:sz w:val="28"/>
+          <w:szCs w:val="28"/>
+        </w:rPr>
+      </w:pPr>
+      <w:r>
+        <w:rPr>
+          <w:rFonts w:eastAsia="Times New Roman" w:cs="Times New Roman" w:ascii="Times New Roman" w:hAnsi="Times New Roman"/>
+          <w:sz w:val="28"/>
+          <w:szCs w:val="28"/>
+        </w:rPr>
+      </w:r>
+    </w:p>
+    <w:p>
+      <w:pPr>
+        <w:pStyle w:val="Normal"/>
+        <w:bidi w:val="0"/>
+        <w:spacing w:lineRule="auto" w:line="240"/>
+        <w:jc w:val="center"/>
+        <w:rPr>
+          <w:rFonts w:ascii="Times New Roman" w:hAnsi="Times New Roman" w:eastAsia="Times New Roman" w:cs="Times New Roman"/>
+          <w:sz w:val="28"/>
+          <w:szCs w:val="28"/>
+        </w:rPr>
+      </w:pPr>
+      <w:r>
+        <w:rPr>
+          <w:rFonts w:eastAsia="Times New Roman" w:cs="Times New Roman" w:ascii="Times New Roman" w:hAnsi="Times New Roman"/>
+          <w:sz w:val="28"/>
+          <w:szCs w:val="28"/>
+        </w:rPr>
+      </w:r>
+    </w:p>
+    <w:p>
+      <w:pPr>
+        <w:pStyle w:val="Normal"/>
+        <w:bidi w:val="0"/>
+        <w:spacing w:lineRule="auto" w:line="240"/>
+        <w:jc w:val="center"/>
+        <w:rPr>
+          <w:rFonts w:ascii="Times New Roman" w:hAnsi="Times New Roman" w:eastAsia="Times New Roman" w:cs="Times New Roman"/>
+          <w:sz w:val="28"/>
+          <w:szCs w:val="28"/>
+        </w:rPr>
+      </w:pPr>
+      <w:r>
+        <w:rPr>
+          <w:rFonts w:eastAsia="Times New Roman" w:cs="Times New Roman" w:ascii="Times New Roman" w:hAnsi="Times New Roman"/>
+          <w:sz w:val="28"/>
+          <w:szCs w:val="28"/>
+        </w:rPr>
         <w:drawing>
-          <wp:anchor behindDoc="0" distT="0" distB="0" distL="0" distR="0" simplePos="0" locked="0" layoutInCell="1" allowOverlap="1" relativeHeight="2">
+          <wp:anchor behindDoc="1" distT="0" distB="0" distL="0" distR="0" simplePos="0" locked="0" layoutInCell="1" allowOverlap="1" relativeHeight="19">
             <wp:simplePos x="0" y="0"/>
             <wp:positionH relativeFrom="column">
-              <wp:posOffset>-58420</wp:posOffset>
+              <wp:posOffset>1938655</wp:posOffset>
             </wp:positionH>
             <wp:positionV relativeFrom="paragraph">
-              <wp:posOffset>-1905</wp:posOffset>
+              <wp:posOffset>189230</wp:posOffset>
             </wp:positionV>
-            <wp:extent cx="6120130" cy="6252845"/>
+            <wp:extent cx="2256790" cy="2226310"/>
             <wp:effectExtent l="0" t="0" r="0" b="0"/>
-            <wp:wrapSquare wrapText="largest"/>
-            <wp:docPr id="1" name="Image1" descr=""/>
+            <wp:wrapNone/>
+            <wp:docPr id="1" name="Gambar 3" descr=""/>
             <wp:cNvGraphicFramePr>
               <a:graphicFrameLocks xmlns:a="http://schemas.openxmlformats.org/drawingml/2006/main" noChangeAspect="1"/>
             </wp:cNvGraphicFramePr>
@@ -82,13 +210,862 @@
               <a:graphicData uri="http://schemas.openxmlformats.org/drawingml/2006/picture">
                 <pic:pic xmlns:pic="http://schemas.openxmlformats.org/drawingml/2006/picture">
                   <pic:nvPicPr>
-                    <pic:cNvPr id="1" name="Image1" descr=""/>
+                    <pic:cNvPr id="1" name="Gambar 3" descr=""/>
                     <pic:cNvPicPr>
                       <a:picLocks noChangeAspect="1" noChangeArrowheads="1"/>
                     </pic:cNvPicPr>
                   </pic:nvPicPr>
                   <pic:blipFill>
                     <a:blip r:embed="rId2"/>
+                    <a:stretch>
+                      <a:fillRect/>
+                    </a:stretch>
+                  </pic:blipFill>
+                  <pic:spPr bwMode="auto">
+                    <a:xfrm>
+                      <a:off x="0" y="0"/>
+                      <a:ext cx="2256790" cy="2226310"/>
+                    </a:xfrm>
+                    <a:prstGeom prst="rect">
+                      <a:avLst/>
+                    </a:prstGeom>
+                  </pic:spPr>
+                </pic:pic>
+              </a:graphicData>
+            </a:graphic>
+          </wp:anchor>
+        </w:drawing>
+      </w:r>
+    </w:p>
+    <w:p>
+      <w:pPr>
+        <w:pStyle w:val="Normal"/>
+        <w:bidi w:val="0"/>
+        <w:spacing w:lineRule="auto" w:line="240"/>
+        <w:jc w:val="center"/>
+        <w:rPr>
+          <w:rFonts w:ascii="Times New Roman" w:hAnsi="Times New Roman" w:eastAsia="Times New Roman" w:cs="Times New Roman"/>
+          <w:sz w:val="28"/>
+          <w:szCs w:val="28"/>
+        </w:rPr>
+      </w:pPr>
+      <w:r>
+        <w:rPr>
+          <w:rFonts w:eastAsia="Times New Roman" w:cs="Times New Roman" w:ascii="Times New Roman" w:hAnsi="Times New Roman"/>
+          <w:sz w:val="28"/>
+          <w:szCs w:val="28"/>
+        </w:rPr>
+      </w:r>
+    </w:p>
+    <w:p>
+      <w:pPr>
+        <w:pStyle w:val="Normal"/>
+        <w:bidi w:val="0"/>
+        <w:spacing w:lineRule="auto" w:line="240"/>
+        <w:jc w:val="center"/>
+        <w:rPr>
+          <w:rFonts w:ascii="Times New Roman" w:hAnsi="Times New Roman" w:eastAsia="Times New Roman" w:cs="Times New Roman"/>
+          <w:sz w:val="28"/>
+          <w:szCs w:val="28"/>
+        </w:rPr>
+      </w:pPr>
+      <w:r>
+        <w:rPr>
+          <w:rFonts w:eastAsia="Times New Roman" w:cs="Times New Roman" w:ascii="Times New Roman" w:hAnsi="Times New Roman"/>
+          <w:sz w:val="28"/>
+          <w:szCs w:val="28"/>
+        </w:rPr>
+      </w:r>
+    </w:p>
+    <w:p>
+      <w:pPr>
+        <w:pStyle w:val="Normal"/>
+        <w:bidi w:val="0"/>
+        <w:spacing w:lineRule="auto" w:line="240"/>
+        <w:jc w:val="center"/>
+        <w:rPr>
+          <w:rFonts w:ascii="Times New Roman" w:hAnsi="Times New Roman" w:eastAsia="Times New Roman" w:cs="Times New Roman"/>
+          <w:sz w:val="28"/>
+          <w:szCs w:val="28"/>
+        </w:rPr>
+      </w:pPr>
+      <w:r>
+        <w:rPr>
+          <w:rFonts w:eastAsia="Times New Roman" w:cs="Times New Roman" w:ascii="Times New Roman" w:hAnsi="Times New Roman"/>
+          <w:sz w:val="28"/>
+          <w:szCs w:val="28"/>
+        </w:rPr>
+      </w:r>
+    </w:p>
+    <w:p>
+      <w:pPr>
+        <w:pStyle w:val="Normal"/>
+        <w:bidi w:val="0"/>
+        <w:spacing w:lineRule="auto" w:line="240"/>
+        <w:jc w:val="center"/>
+        <w:rPr>
+          <w:rFonts w:ascii="Times New Roman" w:hAnsi="Times New Roman" w:eastAsia="Times New Roman" w:cs="Times New Roman"/>
+          <w:sz w:val="28"/>
+          <w:szCs w:val="28"/>
+        </w:rPr>
+      </w:pPr>
+      <w:r>
+        <w:rPr>
+          <w:rFonts w:eastAsia="Times New Roman" w:cs="Times New Roman" w:ascii="Times New Roman" w:hAnsi="Times New Roman"/>
+          <w:sz w:val="28"/>
+          <w:szCs w:val="28"/>
+        </w:rPr>
+      </w:r>
+    </w:p>
+    <w:p>
+      <w:pPr>
+        <w:pStyle w:val="Normal"/>
+        <w:bidi w:val="0"/>
+        <w:spacing w:lineRule="exact" w:line="200"/>
+        <w:jc w:val="left"/>
+        <w:rPr>
+          <w:rFonts w:ascii="Times New Roman" w:hAnsi="Times New Roman" w:eastAsia="Times New Roman" w:cs="Times New Roman"/>
+          <w:sz w:val="28"/>
+          <w:szCs w:val="28"/>
+        </w:rPr>
+      </w:pPr>
+      <w:r>
+        <w:rPr>
+          <w:rFonts w:eastAsia="Times New Roman" w:cs="Times New Roman" w:ascii="Times New Roman" w:hAnsi="Times New Roman"/>
+          <w:sz w:val="28"/>
+          <w:szCs w:val="28"/>
+        </w:rPr>
+      </w:r>
+    </w:p>
+    <w:p>
+      <w:pPr>
+        <w:pStyle w:val="Normal"/>
+        <w:bidi w:val="0"/>
+        <w:spacing w:lineRule="exact" w:line="200"/>
+        <w:jc w:val="left"/>
+        <w:rPr>
+          <w:rFonts w:ascii="Times New Roman" w:hAnsi="Times New Roman" w:eastAsia="Times New Roman" w:cs="Times New Roman"/>
+          <w:sz w:val="28"/>
+          <w:szCs w:val="28"/>
+        </w:rPr>
+      </w:pPr>
+      <w:r>
+        <w:rPr>
+          <w:rFonts w:eastAsia="Times New Roman" w:cs="Times New Roman" w:ascii="Times New Roman" w:hAnsi="Times New Roman"/>
+          <w:sz w:val="28"/>
+          <w:szCs w:val="28"/>
+        </w:rPr>
+      </w:r>
+    </w:p>
+    <w:p>
+      <w:pPr>
+        <w:pStyle w:val="Normal"/>
+        <w:bidi w:val="0"/>
+        <w:spacing w:lineRule="exact" w:line="200"/>
+        <w:jc w:val="left"/>
+        <w:rPr>
+          <w:rFonts w:ascii="Times New Roman" w:hAnsi="Times New Roman" w:eastAsia="Times New Roman" w:cs="Times New Roman"/>
+          <w:sz w:val="28"/>
+          <w:szCs w:val="28"/>
+        </w:rPr>
+      </w:pPr>
+      <w:r>
+        <w:rPr>
+          <w:rFonts w:eastAsia="Times New Roman" w:cs="Times New Roman" w:ascii="Times New Roman" w:hAnsi="Times New Roman"/>
+          <w:sz w:val="28"/>
+          <w:szCs w:val="28"/>
+        </w:rPr>
+      </w:r>
+    </w:p>
+    <w:p>
+      <w:pPr>
+        <w:pStyle w:val="Normal"/>
+        <w:bidi w:val="0"/>
+        <w:spacing w:lineRule="exact" w:line="200"/>
+        <w:jc w:val="left"/>
+        <w:rPr>
+          <w:rFonts w:ascii="Times New Roman" w:hAnsi="Times New Roman" w:eastAsia="Times New Roman" w:cs="Times New Roman"/>
+          <w:sz w:val="28"/>
+          <w:szCs w:val="28"/>
+        </w:rPr>
+      </w:pPr>
+      <w:r>
+        <w:rPr>
+          <w:rFonts w:eastAsia="Times New Roman" w:cs="Times New Roman" w:ascii="Times New Roman" w:hAnsi="Times New Roman"/>
+          <w:sz w:val="28"/>
+          <w:szCs w:val="28"/>
+        </w:rPr>
+      </w:r>
+    </w:p>
+    <w:p>
+      <w:pPr>
+        <w:pStyle w:val="Normal"/>
+        <w:bidi w:val="0"/>
+        <w:spacing w:lineRule="exact" w:line="200"/>
+        <w:jc w:val="left"/>
+        <w:rPr>
+          <w:rFonts w:ascii="Times New Roman" w:hAnsi="Times New Roman" w:eastAsia="Times New Roman" w:cs="Times New Roman"/>
+          <w:sz w:val="28"/>
+          <w:szCs w:val="28"/>
+        </w:rPr>
+      </w:pPr>
+      <w:r>
+        <w:rPr>
+          <w:rFonts w:eastAsia="Times New Roman" w:cs="Times New Roman" w:ascii="Times New Roman" w:hAnsi="Times New Roman"/>
+          <w:sz w:val="28"/>
+          <w:szCs w:val="28"/>
+        </w:rPr>
+      </w:r>
+    </w:p>
+    <w:p>
+      <w:pPr>
+        <w:pStyle w:val="Normal"/>
+        <w:bidi w:val="0"/>
+        <w:spacing w:lineRule="exact" w:line="200"/>
+        <w:jc w:val="left"/>
+        <w:rPr>
+          <w:rFonts w:ascii="Times New Roman" w:hAnsi="Times New Roman" w:eastAsia="Times New Roman" w:cs="Times New Roman"/>
+          <w:sz w:val="28"/>
+          <w:szCs w:val="28"/>
+        </w:rPr>
+      </w:pPr>
+      <w:r>
+        <w:rPr>
+          <w:rFonts w:eastAsia="Times New Roman" w:cs="Times New Roman" w:ascii="Times New Roman" w:hAnsi="Times New Roman"/>
+          <w:sz w:val="28"/>
+          <w:szCs w:val="28"/>
+        </w:rPr>
+      </w:r>
+    </w:p>
+    <w:p>
+      <w:pPr>
+        <w:pStyle w:val="Normal"/>
+        <w:bidi w:val="0"/>
+        <w:spacing w:lineRule="exact" w:line="200"/>
+        <w:jc w:val="left"/>
+        <w:rPr>
+          <w:rFonts w:ascii="Times New Roman" w:hAnsi="Times New Roman" w:eastAsia="Times New Roman" w:cs="Times New Roman"/>
+          <w:sz w:val="28"/>
+          <w:szCs w:val="28"/>
+        </w:rPr>
+      </w:pPr>
+      <w:r>
+        <w:rPr>
+          <w:rFonts w:eastAsia="Times New Roman" w:cs="Times New Roman" w:ascii="Times New Roman" w:hAnsi="Times New Roman"/>
+          <w:sz w:val="28"/>
+          <w:szCs w:val="28"/>
+        </w:rPr>
+      </w:r>
+    </w:p>
+    <w:p>
+      <w:pPr>
+        <w:pStyle w:val="Normal"/>
+        <w:bidi w:val="0"/>
+        <w:spacing w:lineRule="exact" w:line="200"/>
+        <w:jc w:val="left"/>
+        <w:rPr>
+          <w:rFonts w:ascii="Times New Roman" w:hAnsi="Times New Roman" w:eastAsia="Times New Roman" w:cs="Times New Roman"/>
+          <w:sz w:val="28"/>
+          <w:szCs w:val="28"/>
+        </w:rPr>
+      </w:pPr>
+      <w:r>
+        <w:rPr>
+          <w:rFonts w:eastAsia="Times New Roman" w:cs="Times New Roman" w:ascii="Times New Roman" w:hAnsi="Times New Roman"/>
+          <w:sz w:val="28"/>
+          <w:szCs w:val="28"/>
+        </w:rPr>
+      </w:r>
+    </w:p>
+    <w:p>
+      <w:pPr>
+        <w:pStyle w:val="Normal"/>
+        <w:bidi w:val="0"/>
+        <w:spacing w:lineRule="exact" w:line="200"/>
+        <w:jc w:val="left"/>
+        <w:rPr>
+          <w:rFonts w:ascii="Times New Roman" w:hAnsi="Times New Roman" w:eastAsia="Times New Roman" w:cs="Times New Roman"/>
+          <w:sz w:val="28"/>
+          <w:szCs w:val="28"/>
+        </w:rPr>
+      </w:pPr>
+      <w:r>
+        <w:rPr>
+          <w:rFonts w:eastAsia="Times New Roman" w:cs="Times New Roman" w:ascii="Times New Roman" w:hAnsi="Times New Roman"/>
+          <w:sz w:val="28"/>
+          <w:szCs w:val="28"/>
+        </w:rPr>
+      </w:r>
+    </w:p>
+    <w:p>
+      <w:pPr>
+        <w:pStyle w:val="Normal"/>
+        <w:bidi w:val="0"/>
+        <w:spacing w:lineRule="exact" w:line="200"/>
+        <w:jc w:val="left"/>
+        <w:rPr>
+          <w:rFonts w:ascii="Times New Roman" w:hAnsi="Times New Roman" w:eastAsia="Times New Roman" w:cs="Times New Roman"/>
+          <w:sz w:val="28"/>
+          <w:szCs w:val="28"/>
+        </w:rPr>
+      </w:pPr>
+      <w:r>
+        <w:rPr>
+          <w:rFonts w:eastAsia="Times New Roman" w:cs="Times New Roman" w:ascii="Times New Roman" w:hAnsi="Times New Roman"/>
+          <w:sz w:val="28"/>
+          <w:szCs w:val="28"/>
+        </w:rPr>
+      </w:r>
+    </w:p>
+    <w:p>
+      <w:pPr>
+        <w:pStyle w:val="Normal"/>
+        <w:bidi w:val="0"/>
+        <w:spacing w:lineRule="exact" w:line="200"/>
+        <w:jc w:val="left"/>
+        <w:rPr>
+          <w:rFonts w:ascii="Times New Roman" w:hAnsi="Times New Roman" w:eastAsia="Times New Roman" w:cs="Times New Roman"/>
+          <w:sz w:val="28"/>
+          <w:szCs w:val="28"/>
+        </w:rPr>
+      </w:pPr>
+      <w:r>
+        <w:rPr>
+          <w:rFonts w:eastAsia="Times New Roman" w:cs="Times New Roman" w:ascii="Times New Roman" w:hAnsi="Times New Roman"/>
+          <w:sz w:val="28"/>
+          <w:szCs w:val="28"/>
+        </w:rPr>
+      </w:r>
+    </w:p>
+    <w:p>
+      <w:pPr>
+        <w:pStyle w:val="Normal"/>
+        <w:bidi w:val="0"/>
+        <w:spacing w:lineRule="exact" w:line="200"/>
+        <w:jc w:val="left"/>
+        <w:rPr>
+          <w:rFonts w:ascii="Times New Roman" w:hAnsi="Times New Roman" w:eastAsia="Times New Roman" w:cs="Times New Roman"/>
+          <w:sz w:val="28"/>
+          <w:szCs w:val="28"/>
+        </w:rPr>
+      </w:pPr>
+      <w:r>
+        <w:rPr>
+          <w:rFonts w:eastAsia="Times New Roman" w:cs="Times New Roman" w:ascii="Times New Roman" w:hAnsi="Times New Roman"/>
+          <w:sz w:val="28"/>
+          <w:szCs w:val="28"/>
+        </w:rPr>
+      </w:r>
+    </w:p>
+    <w:p>
+      <w:pPr>
+        <w:pStyle w:val="Normal"/>
+        <w:bidi w:val="0"/>
+        <w:spacing w:lineRule="exact" w:line="200"/>
+        <w:jc w:val="left"/>
+        <w:rPr>
+          <w:rFonts w:ascii="Times New Roman" w:hAnsi="Times New Roman" w:eastAsia="Times New Roman" w:cs="Times New Roman"/>
+          <w:sz w:val="28"/>
+          <w:szCs w:val="28"/>
+        </w:rPr>
+      </w:pPr>
+      <w:r>
+        <w:rPr>
+          <w:rFonts w:eastAsia="Times New Roman" w:cs="Times New Roman" w:ascii="Times New Roman" w:hAnsi="Times New Roman"/>
+          <w:sz w:val="28"/>
+          <w:szCs w:val="28"/>
+        </w:rPr>
+      </w:r>
+    </w:p>
+    <w:p>
+      <w:pPr>
+        <w:pStyle w:val="Normal"/>
+        <w:bidi w:val="0"/>
+        <w:spacing w:lineRule="exact" w:line="200"/>
+        <w:jc w:val="left"/>
+        <w:rPr>
+          <w:rFonts w:ascii="Times New Roman" w:hAnsi="Times New Roman" w:eastAsia="Times New Roman" w:cs="Times New Roman"/>
+          <w:sz w:val="28"/>
+          <w:szCs w:val="28"/>
+        </w:rPr>
+      </w:pPr>
+      <w:r>
+        <w:rPr>
+          <w:rFonts w:eastAsia="Times New Roman" w:cs="Times New Roman" w:ascii="Times New Roman" w:hAnsi="Times New Roman"/>
+          <w:sz w:val="28"/>
+          <w:szCs w:val="28"/>
+        </w:rPr>
+      </w:r>
+    </w:p>
+    <w:p>
+      <w:pPr>
+        <w:pStyle w:val="Normal"/>
+        <w:bidi w:val="0"/>
+        <w:spacing w:lineRule="exact" w:line="200"/>
+        <w:jc w:val="left"/>
+        <w:rPr>
+          <w:rFonts w:ascii="Times New Roman" w:hAnsi="Times New Roman" w:eastAsia="Times New Roman" w:cs="Times New Roman"/>
+          <w:sz w:val="28"/>
+          <w:szCs w:val="28"/>
+        </w:rPr>
+      </w:pPr>
+      <w:r>
+        <w:rPr>
+          <w:rFonts w:eastAsia="Times New Roman" w:cs="Times New Roman" w:ascii="Times New Roman" w:hAnsi="Times New Roman"/>
+          <w:sz w:val="28"/>
+          <w:szCs w:val="28"/>
+        </w:rPr>
+      </w:r>
+    </w:p>
+    <w:p>
+      <w:pPr>
+        <w:pStyle w:val="Normal"/>
+        <w:bidi w:val="0"/>
+        <w:spacing w:lineRule="exact" w:line="200"/>
+        <w:jc w:val="left"/>
+        <w:rPr>
+          <w:rFonts w:ascii="Times New Roman" w:hAnsi="Times New Roman" w:eastAsia="Times New Roman" w:cs="Times New Roman"/>
+          <w:sz w:val="28"/>
+          <w:szCs w:val="28"/>
+        </w:rPr>
+      </w:pPr>
+      <w:r>
+        <w:rPr>
+          <w:rFonts w:eastAsia="Times New Roman" w:cs="Times New Roman" w:ascii="Times New Roman" w:hAnsi="Times New Roman"/>
+          <w:sz w:val="28"/>
+          <w:szCs w:val="28"/>
+        </w:rPr>
+      </w:r>
+    </w:p>
+    <w:p>
+      <w:pPr>
+        <w:pStyle w:val="Normal"/>
+        <w:bidi w:val="0"/>
+        <w:spacing w:lineRule="exact" w:line="200"/>
+        <w:jc w:val="left"/>
+        <w:rPr>
+          <w:rFonts w:ascii="Times New Roman" w:hAnsi="Times New Roman" w:eastAsia="Times New Roman" w:cs="Times New Roman"/>
+          <w:sz w:val="28"/>
+          <w:szCs w:val="28"/>
+        </w:rPr>
+      </w:pPr>
+      <w:r>
+        <w:rPr>
+          <w:rFonts w:eastAsia="Times New Roman" w:cs="Times New Roman" w:ascii="Times New Roman" w:hAnsi="Times New Roman"/>
+          <w:sz w:val="28"/>
+          <w:szCs w:val="28"/>
+        </w:rPr>
+      </w:r>
+    </w:p>
+    <w:p>
+      <w:pPr>
+        <w:pStyle w:val="Normal"/>
+        <w:bidi w:val="0"/>
+        <w:spacing w:lineRule="auto" w:line="360"/>
+        <w:jc w:val="center"/>
+        <w:rPr>
+          <w:rFonts w:ascii="Times New Roman" w:hAnsi="Times New Roman" w:eastAsia="Times New Roman" w:cs="Times New Roman"/>
+          <w:b/>
+          <w:b/>
+          <w:bCs/>
+          <w:sz w:val="24"/>
+          <w:szCs w:val="24"/>
+          <w:lang w:val="en-US"/>
+        </w:rPr>
+      </w:pPr>
+      <w:r>
+        <w:rPr>
+          <w:rFonts w:eastAsia="Times New Roman" w:cs="Times New Roman" w:ascii="Times New Roman" w:hAnsi="Times New Roman"/>
+          <w:b/>
+          <w:bCs/>
+          <w:sz w:val="24"/>
+          <w:szCs w:val="24"/>
+          <w:lang w:val="en-US"/>
+        </w:rPr>
+      </w:r>
+    </w:p>
+    <w:p>
+      <w:pPr>
+        <w:pStyle w:val="Normal"/>
+        <w:bidi w:val="0"/>
+        <w:spacing w:lineRule="auto" w:line="360" w:before="0" w:after="46"/>
+        <w:jc w:val="center"/>
+        <w:rPr/>
+      </w:pPr>
+      <w:r>
+        <w:rPr>
+          <w:rFonts w:eastAsia="Times New Roman" w:cs="Times New Roman" w:ascii="Times New Roman" w:hAnsi="Times New Roman"/>
+          <w:b/>
+          <w:bCs/>
+          <w:sz w:val="24"/>
+          <w:szCs w:val="24"/>
+          <w:lang w:val="en-US"/>
+        </w:rPr>
+        <w:t>Adam Arthur Faizal</w:t>
+      </w:r>
+    </w:p>
+    <w:p>
+      <w:pPr>
+        <w:pStyle w:val="Normal"/>
+        <w:bidi w:val="0"/>
+        <w:spacing w:lineRule="auto" w:line="360" w:before="0" w:after="46"/>
+        <w:jc w:val="center"/>
+        <w:rPr/>
+      </w:pPr>
+      <w:r>
+        <w:rPr>
+          <w:rFonts w:eastAsia="Times New Roman" w:cs="Times New Roman" w:ascii="Times New Roman" w:hAnsi="Times New Roman"/>
+          <w:b/>
+          <w:bCs/>
+          <w:sz w:val="24"/>
+          <w:szCs w:val="24"/>
+        </w:rPr>
+        <w:t>M3119001</w:t>
+      </w:r>
+    </w:p>
+    <w:p>
+      <w:pPr>
+        <w:pStyle w:val="Normal"/>
+        <w:bidi w:val="0"/>
+        <w:spacing w:lineRule="auto" w:line="360" w:before="0" w:after="46"/>
+        <w:jc w:val="center"/>
+        <w:rPr/>
+      </w:pPr>
+      <w:r>
+        <w:rPr>
+          <w:rFonts w:eastAsia="Times New Roman" w:cs="Times New Roman" w:ascii="Times New Roman" w:hAnsi="Times New Roman"/>
+          <w:b/>
+          <w:bCs/>
+          <w:sz w:val="24"/>
+          <w:szCs w:val="24"/>
+          <w:lang w:val="en-US"/>
+        </w:rPr>
+        <w:t>TI A</w:t>
+      </w:r>
+    </w:p>
+    <w:p>
+      <w:pPr>
+        <w:pStyle w:val="Normal"/>
+        <w:bidi w:val="0"/>
+        <w:spacing w:lineRule="exact" w:line="200"/>
+        <w:jc w:val="left"/>
+        <w:rPr>
+          <w:rFonts w:ascii="Times New Roman" w:hAnsi="Times New Roman" w:eastAsia="Times New Roman" w:cs="Times New Roman"/>
+          <w:sz w:val="24"/>
+          <w:szCs w:val="24"/>
+        </w:rPr>
+      </w:pPr>
+      <w:r>
+        <w:rPr>
+          <w:rFonts w:eastAsia="Times New Roman" w:cs="Times New Roman" w:ascii="Times New Roman" w:hAnsi="Times New Roman"/>
+          <w:sz w:val="24"/>
+          <w:szCs w:val="24"/>
+        </w:rPr>
+      </w:r>
+    </w:p>
+    <w:p>
+      <w:pPr>
+        <w:pStyle w:val="Normal"/>
+        <w:bidi w:val="0"/>
+        <w:spacing w:lineRule="exact" w:line="200"/>
+        <w:jc w:val="left"/>
+        <w:rPr>
+          <w:rFonts w:ascii="Times New Roman" w:hAnsi="Times New Roman" w:eastAsia="Times New Roman" w:cs="Times New Roman"/>
+          <w:sz w:val="24"/>
+          <w:szCs w:val="24"/>
+        </w:rPr>
+      </w:pPr>
+      <w:r>
+        <w:rPr>
+          <w:rFonts w:eastAsia="Times New Roman" w:cs="Times New Roman" w:ascii="Times New Roman" w:hAnsi="Times New Roman"/>
+          <w:sz w:val="24"/>
+          <w:szCs w:val="24"/>
+        </w:rPr>
+      </w:r>
+    </w:p>
+    <w:p>
+      <w:pPr>
+        <w:pStyle w:val="Normal"/>
+        <w:bidi w:val="0"/>
+        <w:spacing w:lineRule="exact" w:line="200"/>
+        <w:jc w:val="left"/>
+        <w:rPr>
+          <w:rFonts w:ascii="Times New Roman" w:hAnsi="Times New Roman" w:eastAsia="Times New Roman" w:cs="Times New Roman"/>
+          <w:sz w:val="24"/>
+          <w:szCs w:val="24"/>
+        </w:rPr>
+      </w:pPr>
+      <w:r>
+        <w:rPr>
+          <w:rFonts w:eastAsia="Times New Roman" w:cs="Times New Roman" w:ascii="Times New Roman" w:hAnsi="Times New Roman"/>
+          <w:sz w:val="24"/>
+          <w:szCs w:val="24"/>
+        </w:rPr>
+      </w:r>
+    </w:p>
+    <w:p>
+      <w:pPr>
+        <w:pStyle w:val="Normal"/>
+        <w:bidi w:val="0"/>
+        <w:spacing w:lineRule="exact" w:line="200"/>
+        <w:jc w:val="left"/>
+        <w:rPr>
+          <w:rFonts w:ascii="Times New Roman" w:hAnsi="Times New Roman" w:eastAsia="Times New Roman" w:cs="Times New Roman"/>
+          <w:sz w:val="24"/>
+          <w:szCs w:val="24"/>
+        </w:rPr>
+      </w:pPr>
+      <w:r>
+        <w:rPr>
+          <w:rFonts w:eastAsia="Times New Roman" w:cs="Times New Roman" w:ascii="Times New Roman" w:hAnsi="Times New Roman"/>
+          <w:sz w:val="24"/>
+          <w:szCs w:val="24"/>
+        </w:rPr>
+      </w:r>
+    </w:p>
+    <w:p>
+      <w:pPr>
+        <w:pStyle w:val="Normal"/>
+        <w:bidi w:val="0"/>
+        <w:spacing w:lineRule="exact" w:line="200"/>
+        <w:jc w:val="left"/>
+        <w:rPr>
+          <w:rFonts w:ascii="Times New Roman" w:hAnsi="Times New Roman" w:eastAsia="Times New Roman" w:cs="Times New Roman"/>
+          <w:sz w:val="24"/>
+          <w:szCs w:val="24"/>
+        </w:rPr>
+      </w:pPr>
+      <w:r>
+        <w:rPr>
+          <w:rFonts w:eastAsia="Times New Roman" w:cs="Times New Roman" w:ascii="Times New Roman" w:hAnsi="Times New Roman"/>
+          <w:sz w:val="24"/>
+          <w:szCs w:val="24"/>
+        </w:rPr>
+      </w:r>
+    </w:p>
+    <w:p>
+      <w:pPr>
+        <w:pStyle w:val="Normal"/>
+        <w:bidi w:val="0"/>
+        <w:spacing w:lineRule="exact" w:line="200"/>
+        <w:jc w:val="left"/>
+        <w:rPr>
+          <w:rFonts w:ascii="Times New Roman" w:hAnsi="Times New Roman" w:eastAsia="Times New Roman" w:cs="Times New Roman"/>
+          <w:sz w:val="24"/>
+          <w:szCs w:val="24"/>
+        </w:rPr>
+      </w:pPr>
+      <w:r>
+        <w:rPr>
+          <w:rFonts w:eastAsia="Times New Roman" w:cs="Times New Roman" w:ascii="Times New Roman" w:hAnsi="Times New Roman"/>
+          <w:sz w:val="24"/>
+          <w:szCs w:val="24"/>
+        </w:rPr>
+      </w:r>
+    </w:p>
+    <w:p>
+      <w:pPr>
+        <w:pStyle w:val="Normal"/>
+        <w:bidi w:val="0"/>
+        <w:spacing w:lineRule="exact" w:line="200"/>
+        <w:jc w:val="left"/>
+        <w:rPr>
+          <w:rFonts w:ascii="Times New Roman" w:hAnsi="Times New Roman" w:eastAsia="Times New Roman" w:cs="Times New Roman"/>
+          <w:sz w:val="24"/>
+          <w:szCs w:val="24"/>
+        </w:rPr>
+      </w:pPr>
+      <w:r>
+        <w:rPr>
+          <w:rFonts w:eastAsia="Times New Roman" w:cs="Times New Roman" w:ascii="Times New Roman" w:hAnsi="Times New Roman"/>
+          <w:sz w:val="24"/>
+          <w:szCs w:val="24"/>
+        </w:rPr>
+      </w:r>
+    </w:p>
+    <w:p>
+      <w:pPr>
+        <w:pStyle w:val="Normal"/>
+        <w:bidi w:val="0"/>
+        <w:spacing w:lineRule="exact" w:line="200"/>
+        <w:jc w:val="left"/>
+        <w:rPr>
+          <w:rFonts w:ascii="Times New Roman" w:hAnsi="Times New Roman" w:eastAsia="Times New Roman" w:cs="Times New Roman"/>
+          <w:sz w:val="24"/>
+          <w:szCs w:val="24"/>
+        </w:rPr>
+      </w:pPr>
+      <w:r>
+        <w:rPr>
+          <w:rFonts w:eastAsia="Times New Roman" w:cs="Times New Roman" w:ascii="Times New Roman" w:hAnsi="Times New Roman"/>
+          <w:sz w:val="24"/>
+          <w:szCs w:val="24"/>
+        </w:rPr>
+      </w:r>
+    </w:p>
+    <w:p>
+      <w:pPr>
+        <w:pStyle w:val="Normal"/>
+        <w:bidi w:val="0"/>
+        <w:spacing w:lineRule="auto" w:line="360" w:before="0" w:after="0"/>
+        <w:jc w:val="center"/>
+        <w:rPr/>
+      </w:pPr>
+      <w:r>
+        <w:rPr>
+          <w:rFonts w:eastAsia="Times New Roman" w:cs="Times New Roman" w:ascii="Times New Roman" w:hAnsi="Times New Roman"/>
+          <w:b/>
+          <w:sz w:val="28"/>
+          <w:szCs w:val="28"/>
+        </w:rPr>
+        <w:t>PROGRAM STUDI TEKNIK INFORMATIKA</w:t>
+      </w:r>
+    </w:p>
+    <w:p>
+      <w:pPr>
+        <w:pStyle w:val="Normal"/>
+        <w:bidi w:val="0"/>
+        <w:spacing w:lineRule="auto" w:line="360" w:before="0" w:after="0"/>
+        <w:jc w:val="center"/>
+        <w:rPr/>
+      </w:pPr>
+      <w:r>
+        <w:rPr>
+          <w:rFonts w:eastAsia="Times New Roman" w:cs="Times New Roman" w:ascii="Times New Roman" w:hAnsi="Times New Roman"/>
+          <w:b/>
+          <w:color w:val="auto"/>
+          <w:kern w:val="0"/>
+          <w:sz w:val="28"/>
+          <w:szCs w:val="28"/>
+          <w:lang w:val="en-US" w:eastAsia="en-US" w:bidi="ar-SA"/>
+        </w:rPr>
+        <w:t>SEKOLAH VOKASI</w:t>
+      </w:r>
+    </w:p>
+    <w:p>
+      <w:pPr>
+        <w:pStyle w:val="Normal"/>
+        <w:bidi w:val="0"/>
+        <w:spacing w:lineRule="auto" w:line="360" w:before="0" w:after="0"/>
+        <w:jc w:val="center"/>
+        <w:rPr/>
+      </w:pPr>
+      <w:r>
+        <w:rPr>
+          <w:rFonts w:eastAsia="Times New Roman" w:cs="Times New Roman" w:ascii="Times New Roman" w:hAnsi="Times New Roman"/>
+          <w:b/>
+          <w:sz w:val="28"/>
+          <w:szCs w:val="28"/>
+        </w:rPr>
+        <w:t>UNIVERSITAS SEBELAS MARET</w:t>
+      </w:r>
+    </w:p>
+    <w:p>
+      <w:pPr>
+        <w:pStyle w:val="Normal"/>
+        <w:bidi w:val="0"/>
+        <w:spacing w:lineRule="auto" w:line="360" w:before="0" w:after="0"/>
+        <w:jc w:val="center"/>
+        <w:rPr/>
+      </w:pPr>
+      <w:r>
+        <w:rPr>
+          <w:rFonts w:eastAsia="Times New Roman" w:cs="Times New Roman" w:ascii="Times New Roman" w:hAnsi="Times New Roman"/>
+          <w:b/>
+          <w:sz w:val="28"/>
+          <w:szCs w:val="28"/>
+        </w:rPr>
+        <w:t>SURAKARTA</w:t>
+      </w:r>
+    </w:p>
+    <w:p>
+      <w:pPr>
+        <w:pStyle w:val="Normal"/>
+        <w:widowControl/>
+        <w:numPr>
+          <w:ilvl w:val="0"/>
+          <w:numId w:val="0"/>
+        </w:numPr>
+        <w:suppressAutoHyphens w:val="true"/>
+        <w:bidi w:val="0"/>
+        <w:spacing w:lineRule="auto" w:line="360" w:before="0" w:after="0"/>
+        <w:jc w:val="center"/>
+        <w:outlineLvl w:val="0"/>
+        <w:rPr/>
+      </w:pPr>
+      <w:r>
+        <w:rPr>
+          <w:rStyle w:val="StrongEmphasis"/>
+          <w:rFonts w:eastAsia="Times New Roman" w:cs="Times New Roman" w:ascii="Times New Roman" w:hAnsi="Times New Roman"/>
+          <w:b/>
+          <w:sz w:val="28"/>
+          <w:szCs w:val="28"/>
+        </w:rPr>
+        <w:t>2020</w:t>
+      </w:r>
+      <w:r>
+        <w:br w:type="page"/>
+      </w:r>
+    </w:p>
+    <w:p>
+      <w:pPr>
+        <w:pStyle w:val="Heading1"/>
+        <w:numPr>
+          <w:ilvl w:val="0"/>
+          <w:numId w:val="3"/>
+        </w:numPr>
+        <w:bidi w:val="0"/>
+        <w:spacing w:before="240" w:after="120"/>
+        <w:jc w:val="both"/>
+        <w:rPr/>
+      </w:pPr>
+      <w:r>
+        <w:rPr>
+          <w:rStyle w:val="StrongEmphasis"/>
+          <w:b/>
+        </w:rPr>
+        <w:t>1. Flowchart</w:t>
+      </w:r>
+    </w:p>
+    <w:p>
+      <w:pPr>
+        <w:pStyle w:val="TextBody"/>
+        <w:bidi w:val="0"/>
+        <w:jc w:val="both"/>
+        <w:rPr/>
+      </w:pPr>
+      <w:r>
+        <w:rPr/>
+        <w:t xml:space="preserve">Flowchart adalah adalah suatu bagan dengan simbol-simbol tertentu yang menggambarkan urutan proses secara mendetail dan hubungan antara suatu proses (instruksi) dengan proses lainnya dalam suatu program. Dalam perancangan flowchart sebenarnya tidak ada rumus atau patokan yang bersifat mutlak (pasti). Hal ini didasari oleh flowchart (bagan alir) adalah sebuah gambaran dari hasil pemikiran dalam menganalisa suatu permasalahan dalam komputer. Karena setiap analisa akan menghasilkan hasil yang bervariasi antara satu dan lainnya. Walaupun begitu, secara garis besar setiap perancangan flowchart selalu terdiri dari tiga bagian, yaitu input, proses dan output. Berikut </w:t>
+      </w:r>
+      <w:r>
+        <w:drawing>
+          <wp:anchor behindDoc="0" distT="0" distB="0" distL="0" distR="0" simplePos="0" locked="0" layoutInCell="1" allowOverlap="1" relativeHeight="2">
+            <wp:simplePos x="0" y="0"/>
+            <wp:positionH relativeFrom="column">
+              <wp:posOffset>-29210</wp:posOffset>
+            </wp:positionH>
+            <wp:positionV relativeFrom="paragraph">
+              <wp:posOffset>1631315</wp:posOffset>
+            </wp:positionV>
+            <wp:extent cx="6120130" cy="6252845"/>
+            <wp:effectExtent l="0" t="0" r="0" b="0"/>
+            <wp:wrapSquare wrapText="largest"/>
+            <wp:docPr id="2" name="Image1" descr=""/>
+            <wp:cNvGraphicFramePr>
+              <a:graphicFrameLocks xmlns:a="http://schemas.openxmlformats.org/drawingml/2006/main" noChangeAspect="1"/>
+            </wp:cNvGraphicFramePr>
+            <a:graphic xmlns:a="http://schemas.openxmlformats.org/drawingml/2006/main">
+              <a:graphicData uri="http://schemas.openxmlformats.org/drawingml/2006/picture">
+                <pic:pic xmlns:pic="http://schemas.openxmlformats.org/drawingml/2006/picture">
+                  <pic:nvPicPr>
+                    <pic:cNvPr id="2" name="Image1" descr=""/>
+                    <pic:cNvPicPr>
+                      <a:picLocks noChangeAspect="1" noChangeArrowheads="1"/>
+                    </pic:cNvPicPr>
+                  </pic:nvPicPr>
+                  <pic:blipFill>
+                    <a:blip r:embed="rId3"/>
                     <a:stretch>
                       <a:fillRect/>
                     </a:stretch>
@@ -109,23 +1086,31 @@
         </w:drawing>
       </w:r>
       <w:r>
+        <w:rPr/>
+        <w:t>i</w:t>
+      </w:r>
+      <w:r>
+        <w:rPr/>
+        <w:t>ni adalah beberapa simbol yang digunakan dalam menggambar suatu flowchart :</w:t>
+      </w:r>
+      <w:r>
         <w:br w:type="page"/>
       </w:r>
     </w:p>
     <w:p>
       <w:pPr>
         <w:pStyle w:val="Heading1"/>
+        <w:numPr>
+          <w:ilvl w:val="0"/>
+          <w:numId w:val="3"/>
+        </w:numPr>
         <w:bidi w:val="0"/>
         <w:jc w:val="both"/>
         <w:rPr/>
       </w:pPr>
       <w:r>
         <w:rPr/>
-        <w:t xml:space="preserve">2. Business Process Model and Notation </w:t>
-      </w:r>
-      <w:r>
-        <w:rPr/>
-        <w:t>(BPMN)</w:t>
+        <w:t>2. Business Process Model and Notation (BPMN)</w:t>
       </w:r>
     </w:p>
     <w:p>
@@ -137,23 +1122,7 @@
       </w:pPr>
       <w:r>
         <w:rPr/>
-        <w:t xml:space="preserve">BPMN </w:t>
-      </w:r>
-      <w:r>
-        <w:rPr/>
-        <w:t>yang merupakan</w:t>
-      </w:r>
-      <w:r>
-        <w:rPr/>
-        <w:t xml:space="preserve"> kependekan dari Business Process Model and Notation </w:t>
-      </w:r>
-      <w:r>
-        <w:rPr/>
-        <w:t>adalah</w:t>
-      </w:r>
-      <w:r>
-        <w:rPr/>
-        <w:t xml:space="preserve"> presentasi grafis mengenai proses bisnis dalam model proses bisnisnya. BPMI yaitu Business Process Management Initiative inilah yang mengembangkan BPMN atau Business Process Model and Notation. BPMN ini kemudian dipegang oleh Object Management Group. Business Process Model ini menggunakan flowchart dalam melakukan penyajiannya. Tujuan utama dari DMPN adalah membuat standarisasi notasi dalam penyajian proses bisnis sehingga dapat dipahami oleh semua pemangku kepentingan. Implementasi praktis dari penerapan BPM adalah membuat Business Process Diagram. Baik developer aplikasi ERP maupun pengguna aplikasi ERP sangat disarankan membuat dokumentasi Business Process Diagram agar manajemen perusahaan dapat tertata rapi karena informasi SOP (Standard Operating Procedure) yang jelas.</w:t>
+        <w:t>BPMN yang merupakan kependekan dari Business Process Model and Notation adalah presentasi grafis mengenai proses bisnis dalam model proses bisnisnya. BPMI yaitu Business Process Management Initiative inilah yang mengembangkan BPMN atau Business Process Model and Notation. BPMN ini kemudian dipegang oleh Object Management Group. Business Process Model ini menggunakan flowchart dalam melakukan penyajiannya. Tujuan utama dari DMPN adalah membuat standarisasi notasi dalam penyajian proses bisnis sehingga dapat dipahami oleh semua pemangku kepentingan. Implementasi praktis dari penerapan BPM adalah membuat Business Process Diagram. Baik developer aplikasi ERP maupun pengguna aplikasi ERP sangat disarankan membuat dokumentasi Business Process Diagram agar manajemen perusahaan dapat tertata rapi karena informasi SOP (Standard Operating Procedure) yang jelas.</w:t>
       </w:r>
     </w:p>
     <w:p>
@@ -164,6 +1133,7 @@
           <w:numId w:val="0"/>
         </w:numPr>
         <w:bidi w:val="0"/>
+        <w:ind w:left="0" w:hanging="0"/>
         <w:jc w:val="left"/>
         <w:outlineLvl w:val="0"/>
         <w:rPr/>
@@ -182,7 +1152,7 @@
             <wp:extent cx="6034405" cy="3275965"/>
             <wp:effectExtent l="0" t="0" r="0" b="0"/>
             <wp:wrapSquare wrapText="largest"/>
-            <wp:docPr id="2" name="Image2" descr=""/>
+            <wp:docPr id="3" name="Image2" descr=""/>
             <wp:cNvGraphicFramePr>
               <a:graphicFrameLocks xmlns:a="http://schemas.openxmlformats.org/drawingml/2006/main" noChangeAspect="1"/>
             </wp:cNvGraphicFramePr>
@@ -190,13 +1160,13 @@
               <a:graphicData uri="http://schemas.openxmlformats.org/drawingml/2006/picture">
                 <pic:pic xmlns:pic="http://schemas.openxmlformats.org/drawingml/2006/picture">
                   <pic:nvPicPr>
-                    <pic:cNvPr id="2" name="Image2" descr=""/>
+                    <pic:cNvPr id="3" name="Image2" descr=""/>
                     <pic:cNvPicPr>
                       <a:picLocks noChangeAspect="1" noChangeArrowheads="1"/>
                     </pic:cNvPicPr>
                   </pic:nvPicPr>
                   <pic:blipFill>
-                    <a:blip r:embed="rId3"/>
+                    <a:blip r:embed="rId4"/>
                     <a:stretch>
                       <a:fillRect/>
                     </a:stretch>
@@ -223,6 +1193,10 @@
     <w:p>
       <w:pPr>
         <w:pStyle w:val="Heading1"/>
+        <w:numPr>
+          <w:ilvl w:val="0"/>
+          <w:numId w:val="3"/>
+        </w:numPr>
         <w:bidi w:val="0"/>
         <w:jc w:val="left"/>
         <w:rPr/>
@@ -235,13 +1209,15 @@
     <w:p>
       <w:pPr>
         <w:sectPr>
-          <w:headerReference w:type="default" r:id="rId4"/>
+          <w:headerReference w:type="default" r:id="rId5"/>
+          <w:footerReference w:type="default" r:id="rId6"/>
           <w:type w:val="nextPage"/>
           <w:pgSz w:w="11906" w:h="16838"/>
-          <w:pgMar w:left="1134" w:right="1134" w:header="1134" w:top="1670" w:footer="0" w:bottom="1134" w:gutter="0"/>
+          <w:pgMar w:left="1134" w:right="1134" w:header="1134" w:top="1670" w:footer="1134" w:bottom="1693" w:gutter="0"/>
           <w:pgNumType w:fmt="decimal"/>
           <w:formProt w:val="false"/>
           <w:textDirection w:val="lrTb"/>
+          <w:docGrid w:type="default" w:linePitch="100" w:charSpace="0"/>
         </w:sectPr>
       </w:pPr>
     </w:p>
@@ -255,15 +1231,7 @@
       </w:pPr>
       <w:r>
         <w:rPr/>
-        <w:t xml:space="preserve">DFD (Data Flow Diagram) adalah suatu langkah atau metode untuk membuat sebuah perancangan sistem yang mana berorientasi pada alur data yang bergerak kesebuah sistem lainnya. Dalam membuat Sistem Informasi ini, DFD sering dipakai. DFD dibuat oleh para analis untuk membuat sebuah sistem dengan baik. Dimana DFD ini nantinya dikasihkan kepada para programmer untuk memulai proses coding, </w:t>
-      </w:r>
-      <w:r>
-        <w:rPr/>
-        <w:t>dimana</w:t>
-      </w:r>
-      <w:r>
-        <w:rPr/>
-        <w:t xml:space="preserve"> para programmer ini melakukan sebuah coding sesuai dengan DFD yang dibuat oleh para analis sebelumnya</w:t>
+        <w:t>DFD (Data Flow Diagram) adalah suatu langkah atau metode untuk membuat sebuah perancangan sistem yang mana berorientasi pada alur data yang bergerak kesebuah sistem lainnya. Dalam membuat Sistem Informasi ini, DFD sering dipakai. DFD dibuat oleh para analis untuk membuat sebuah sistem dengan baik. Dimana DFD ini nantinya dikasihkan kepada para programmer untuk memulai proses coding, dimana para programmer ini melakukan sebuah coding sesuai dengan DFD yang dibuat oleh para analis sebelumnya</w:t>
       </w:r>
     </w:p>
     <w:p>
@@ -271,9 +1239,10 @@
         <w:sectPr>
           <w:type w:val="continuous"/>
           <w:pgSz w:w="11906" w:h="16838"/>
-          <w:pgMar w:left="1134" w:right="1134" w:header="1134" w:top="1670" w:footer="0" w:bottom="1134" w:gutter="0"/>
+          <w:pgMar w:left="1134" w:right="1134" w:header="1134" w:top="1670" w:footer="1134" w:bottom="1693" w:gutter="0"/>
           <w:formProt w:val="false"/>
           <w:textDirection w:val="lrTb"/>
+          <w:docGrid w:type="default" w:linePitch="100" w:charSpace="0"/>
         </w:sectPr>
       </w:pPr>
     </w:p>
@@ -298,7 +1267,7 @@
             <wp:extent cx="5965825" cy="5707380"/>
             <wp:effectExtent l="0" t="0" r="0" b="0"/>
             <wp:wrapSquare wrapText="largest"/>
-            <wp:docPr id="3" name="Image3" descr=""/>
+            <wp:docPr id="6" name="Image3" descr=""/>
             <wp:cNvGraphicFramePr>
               <a:graphicFrameLocks xmlns:a="http://schemas.openxmlformats.org/drawingml/2006/main" noChangeAspect="1"/>
             </wp:cNvGraphicFramePr>
@@ -306,13 +1275,13 @@
               <a:graphicData uri="http://schemas.openxmlformats.org/drawingml/2006/picture">
                 <pic:pic xmlns:pic="http://schemas.openxmlformats.org/drawingml/2006/picture">
                   <pic:nvPicPr>
-                    <pic:cNvPr id="3" name="Image3" descr=""/>
+                    <pic:cNvPr id="6" name="Image3" descr=""/>
                     <pic:cNvPicPr>
                       <a:picLocks noChangeAspect="1" noChangeArrowheads="1"/>
                     </pic:cNvPicPr>
                   </pic:nvPicPr>
                   <pic:blipFill>
-                    <a:blip r:embed="rId5"/>
+                    <a:blip r:embed="rId7"/>
                     <a:stretch>
                       <a:fillRect/>
                     </a:stretch>
@@ -332,13 +1301,26 @@
           </wp:anchor>
         </w:drawing>
       </w:r>
-      <w:r>
-        <w:br w:type="page"/>
-      </w:r>
+    </w:p>
+    <w:p>
+      <w:pPr>
+        <w:sectPr>
+          <w:type w:val="continuous"/>
+          <w:pgSz w:w="11906" w:h="16838"/>
+          <w:pgMar w:left="1134" w:right="1134" w:header="1134" w:top="1670" w:footer="1134" w:bottom="1693" w:gutter="0"/>
+          <w:formProt w:val="false"/>
+          <w:textDirection w:val="lrTb"/>
+          <w:docGrid w:type="default" w:linePitch="100" w:charSpace="0"/>
+        </w:sectPr>
+      </w:pPr>
     </w:p>
     <w:p>
       <w:pPr>
         <w:pStyle w:val="Heading1"/>
+        <w:numPr>
+          <w:ilvl w:val="0"/>
+          <w:numId w:val="3"/>
+        </w:numPr>
         <w:bidi w:val="0"/>
         <w:jc w:val="left"/>
         <w:rPr/>
@@ -418,18 +1400,16 @@
         <w:rPr>
           <w:b w:val="false"/>
         </w:rPr>
-        <w:t xml:space="preserve">. UML menyediakan notasi-notasi yang membantu memodelkan sistem dari berbagai prespetktif. UML tidak hanya digunakan dalam pemodelan perangkat lunak, namun hampir dalam semua bidang yang membutuhkan pemodelan. </w:t>
-      </w:r>
-      <w:r>
-        <w:rPr>
-          <w:b w:val="false"/>
-        </w:rPr>
-        <w:t>Jenis-jenis diagram UML dan beberapa contoh diagramnya :</w:t>
+        <w:t>. UML menyediakan notasi-notasi yang membantu memodelkan sistem dari berbagai prespetktif. UML tidak hanya digunakan dalam pemodelan perangkat lunak, namun hampir dalam semua bidang yang membutuhkan pemodelan. Jenis-jenis diagram UML dan beberapa contoh diagramnya :</w:t>
       </w:r>
     </w:p>
     <w:p>
       <w:pPr>
         <w:pStyle w:val="Heading2"/>
+        <w:numPr>
+          <w:ilvl w:val="1"/>
+          <w:numId w:val="2"/>
+        </w:numPr>
         <w:bidi w:val="0"/>
         <w:jc w:val="left"/>
         <w:rPr/>
@@ -453,7 +1433,7 @@
       <w:bookmarkEnd w:id="1"/>
       <w:r>
         <w:drawing>
-          <wp:anchor behindDoc="0" distT="0" distB="0" distL="0" distR="0" simplePos="0" locked="0" layoutInCell="1" allowOverlap="1" relativeHeight="7">
+          <wp:anchor behindDoc="0" distT="0" distB="0" distL="0" distR="0" simplePos="0" locked="0" layoutInCell="1" allowOverlap="1" relativeHeight="5">
             <wp:simplePos x="0" y="0"/>
             <wp:positionH relativeFrom="column">
               <wp:posOffset>-265430</wp:posOffset>
@@ -464,7 +1444,7 @@
             <wp:extent cx="6477000" cy="5724525"/>
             <wp:effectExtent l="0" t="0" r="0" b="0"/>
             <wp:wrapSquare wrapText="largest"/>
-            <wp:docPr id="4" name="Image5" descr=""/>
+            <wp:docPr id="7" name="Image5" descr=""/>
             <wp:cNvGraphicFramePr>
               <a:graphicFrameLocks xmlns:a="http://schemas.openxmlformats.org/drawingml/2006/main" noChangeAspect="1"/>
             </wp:cNvGraphicFramePr>
@@ -472,13 +1452,13 @@
               <a:graphicData uri="http://schemas.openxmlformats.org/drawingml/2006/picture">
                 <pic:pic xmlns:pic="http://schemas.openxmlformats.org/drawingml/2006/picture">
                   <pic:nvPicPr>
-                    <pic:cNvPr id="4" name="Image5" descr=""/>
+                    <pic:cNvPr id="7" name="Image5" descr=""/>
                     <pic:cNvPicPr>
                       <a:picLocks noChangeAspect="1" noChangeArrowheads="1"/>
                     </pic:cNvPicPr>
                   </pic:nvPicPr>
                   <pic:blipFill>
-                    <a:blip r:embed="rId6"/>
+                    <a:blip r:embed="rId8"/>
                     <a:stretch>
                       <a:fillRect/>
                     </a:stretch>
@@ -500,7 +1480,11 @@
       </w:r>
       <w:r>
         <w:rPr/>
-        <w:t>Use case diagram yaitu salah satu jenis diagram pada UML yang menggambarkan interaksi antara sistem dan aktor, use case diagram juga dapat mendeskripsikan tipe interaksi antara si pemakai sistem dengan sistemnya.</w:t>
+        <w:t>U</w:t>
+      </w:r>
+      <w:r>
+        <w:rPr/>
+        <w:t>se case diagram yaitu salah satu jenis diagram pada UML yang menggambarkan interaksi antara sistem dan aktor, use case diagram juga dapat mendeskripsikan tipe interaksi antara si pemakai sistem dengan sistemnya.</w:t>
       </w:r>
     </w:p>
     <w:p>
@@ -529,6 +1513,10 @@
     <w:p>
       <w:pPr>
         <w:pStyle w:val="Heading2"/>
+        <w:numPr>
+          <w:ilvl w:val="1"/>
+          <w:numId w:val="2"/>
+        </w:numPr>
         <w:bidi w:val="0"/>
         <w:jc w:val="left"/>
         <w:rPr/>
@@ -552,7 +1540,7 @@
       <w:bookmarkEnd w:id="3"/>
       <w:r>
         <w:drawing>
-          <wp:anchor behindDoc="0" distT="0" distB="0" distL="0" distR="0" simplePos="0" locked="0" layoutInCell="1" allowOverlap="1" relativeHeight="8">
+          <wp:anchor behindDoc="0" distT="0" distB="0" distL="0" distR="0" simplePos="0" locked="0" layoutInCell="1" allowOverlap="1" relativeHeight="6">
             <wp:simplePos x="0" y="0"/>
             <wp:positionH relativeFrom="column">
               <wp:posOffset>11430</wp:posOffset>
@@ -563,7 +1551,7 @@
             <wp:extent cx="5617210" cy="7921625"/>
             <wp:effectExtent l="0" t="0" r="0" b="0"/>
             <wp:wrapSquare wrapText="largest"/>
-            <wp:docPr id="5" name="Image7" descr=""/>
+            <wp:docPr id="8" name="Image7" descr=""/>
             <wp:cNvGraphicFramePr>
               <a:graphicFrameLocks xmlns:a="http://schemas.openxmlformats.org/drawingml/2006/main" noChangeAspect="1"/>
             </wp:cNvGraphicFramePr>
@@ -571,13 +1559,13 @@
               <a:graphicData uri="http://schemas.openxmlformats.org/drawingml/2006/picture">
                 <pic:pic xmlns:pic="http://schemas.openxmlformats.org/drawingml/2006/picture">
                   <pic:nvPicPr>
-                    <pic:cNvPr id="5" name="Image7" descr=""/>
+                    <pic:cNvPr id="8" name="Image7" descr=""/>
                     <pic:cNvPicPr>
                       <a:picLocks noChangeAspect="1" noChangeArrowheads="1"/>
                     </pic:cNvPicPr>
                   </pic:nvPicPr>
                   <pic:blipFill>
-                    <a:blip r:embed="rId7"/>
+                    <a:blip r:embed="rId9"/>
                     <a:stretch>
                       <a:fillRect/>
                     </a:stretch>
@@ -599,7 +1587,11 @@
       </w:r>
       <w:r>
         <w:rPr/>
-        <w:t>Activity diagram atau diagram aktivitas yaitu salah satu jenis diagram pada UML yang dapat memodelkan proses-proses apa saja yang terjadi pada sistem.</w:t>
+        <w:t>A</w:t>
+      </w:r>
+      <w:r>
+        <w:rPr/>
+        <w:t>ctivity diagram atau diagram aktivitas yaitu salah satu jenis diagram pada UML yang dapat memodelkan proses-proses apa saja yang terjadi pada sistem.</w:t>
       </w:r>
     </w:p>
     <w:p>
@@ -628,6 +1620,10 @@
     <w:p>
       <w:pPr>
         <w:pStyle w:val="Heading2"/>
+        <w:numPr>
+          <w:ilvl w:val="1"/>
+          <w:numId w:val="2"/>
+        </w:numPr>
         <w:bidi w:val="0"/>
         <w:jc w:val="left"/>
         <w:rPr/>
@@ -679,7 +1675,7 @@
           <wp:inline distT="0" distB="0" distL="0" distR="0">
             <wp:extent cx="5997575" cy="3420110"/>
             <wp:effectExtent l="0" t="0" r="0" b="0"/>
-            <wp:docPr id="6" name="Image9" descr=""/>
+            <wp:docPr id="9" name="Image9" descr=""/>
             <wp:cNvGraphicFramePr>
               <a:graphicFrameLocks xmlns:a="http://schemas.openxmlformats.org/drawingml/2006/main" noChangeAspect="1"/>
             </wp:cNvGraphicFramePr>
@@ -687,13 +1683,13 @@
               <a:graphicData uri="http://schemas.openxmlformats.org/drawingml/2006/picture">
                 <pic:pic xmlns:pic="http://schemas.openxmlformats.org/drawingml/2006/picture">
                   <pic:nvPicPr>
-                    <pic:cNvPr id="6" name="Image9" descr=""/>
+                    <pic:cNvPr id="9" name="Image9" descr=""/>
                     <pic:cNvPicPr>
                       <a:picLocks noChangeAspect="1" noChangeArrowheads="1"/>
                     </pic:cNvPicPr>
                   </pic:nvPicPr>
                   <pic:blipFill>
-                    <a:blip r:embed="rId8"/>
+                    <a:blip r:embed="rId10"/>
                     <a:stretch>
                       <a:fillRect/>
                     </a:stretch>
@@ -719,6 +1715,10 @@
     <w:p>
       <w:pPr>
         <w:pStyle w:val="Heading2"/>
+        <w:numPr>
+          <w:ilvl w:val="1"/>
+          <w:numId w:val="2"/>
+        </w:numPr>
         <w:bidi w:val="0"/>
         <w:jc w:val="left"/>
         <w:rPr/>
@@ -756,7 +1756,7 @@
       <w:r>
         <w:rPr/>
         <w:drawing>
-          <wp:anchor behindDoc="0" distT="0" distB="0" distL="0" distR="0" simplePos="0" locked="0" layoutInCell="1" allowOverlap="1" relativeHeight="9">
+          <wp:anchor behindDoc="0" distT="0" distB="0" distL="0" distR="0" simplePos="0" locked="0" layoutInCell="1" allowOverlap="1" relativeHeight="7">
             <wp:simplePos x="0" y="0"/>
             <wp:positionH relativeFrom="column">
               <wp:posOffset>491490</wp:posOffset>
@@ -767,7 +1767,7 @@
             <wp:extent cx="4846320" cy="2426970"/>
             <wp:effectExtent l="0" t="0" r="0" b="0"/>
             <wp:wrapSquare wrapText="largest"/>
-            <wp:docPr id="7" name="Image11" descr=""/>
+            <wp:docPr id="10" name="Image11" descr=""/>
             <wp:cNvGraphicFramePr>
               <a:graphicFrameLocks xmlns:a="http://schemas.openxmlformats.org/drawingml/2006/main" noChangeAspect="1"/>
             </wp:cNvGraphicFramePr>
@@ -775,13 +1775,13 @@
               <a:graphicData uri="http://schemas.openxmlformats.org/drawingml/2006/picture">
                 <pic:pic xmlns:pic="http://schemas.openxmlformats.org/drawingml/2006/picture">
                   <pic:nvPicPr>
-                    <pic:cNvPr id="7" name="Image11" descr=""/>
+                    <pic:cNvPr id="10" name="Image11" descr=""/>
                     <pic:cNvPicPr>
                       <a:picLocks noChangeAspect="1" noChangeArrowheads="1"/>
                     </pic:cNvPicPr>
                   </pic:nvPicPr>
                   <pic:blipFill>
-                    <a:blip r:embed="rId9"/>
+                    <a:blip r:embed="rId11"/>
                     <a:stretch>
                       <a:fillRect/>
                     </a:stretch>
@@ -816,6 +1816,10 @@
     <w:p>
       <w:pPr>
         <w:pStyle w:val="Heading2"/>
+        <w:numPr>
+          <w:ilvl w:val="1"/>
+          <w:numId w:val="2"/>
+        </w:numPr>
         <w:bidi w:val="0"/>
         <w:jc w:val="left"/>
         <w:rPr/>
@@ -868,7 +1872,7 @@
           <wp:inline distT="0" distB="0" distL="0" distR="0">
             <wp:extent cx="5629275" cy="4191000"/>
             <wp:effectExtent l="0" t="0" r="0" b="0"/>
-            <wp:docPr id="8" name="Image13" descr=""/>
+            <wp:docPr id="11" name="Image13" descr=""/>
             <wp:cNvGraphicFramePr>
               <a:graphicFrameLocks xmlns:a="http://schemas.openxmlformats.org/drawingml/2006/main" noChangeAspect="1"/>
             </wp:cNvGraphicFramePr>
@@ -876,13 +1880,13 @@
               <a:graphicData uri="http://schemas.openxmlformats.org/drawingml/2006/picture">
                 <pic:pic xmlns:pic="http://schemas.openxmlformats.org/drawingml/2006/picture">
                   <pic:nvPicPr>
-                    <pic:cNvPr id="8" name="Image13" descr=""/>
+                    <pic:cNvPr id="11" name="Image13" descr=""/>
                     <pic:cNvPicPr>
                       <a:picLocks noChangeAspect="1" noChangeArrowheads="1"/>
                     </pic:cNvPicPr>
                   </pic:nvPicPr>
                   <pic:blipFill>
-                    <a:blip r:embed="rId10"/>
+                    <a:blip r:embed="rId12"/>
                     <a:stretch>
                       <a:fillRect/>
                     </a:stretch>
@@ -910,10 +1914,13 @@
         <w:jc w:val="both"/>
         <w:rPr>
           <w:b w:val="false"/>
-        </w:rPr>
-      </w:pPr>
-      <w:r>
-        <w:rPr/>
+          <w:b w:val="false"/>
+        </w:rPr>
+      </w:pPr>
+      <w:r>
+        <w:rPr>
+          <w:b w:val="false"/>
+        </w:rPr>
       </w:r>
     </w:p>
     <w:p>
@@ -927,26 +1934,177 @@
       <w:r>
         <w:rPr/>
       </w:r>
+      <w:r>
+        <w:br w:type="page"/>
+      </w:r>
+    </w:p>
+    <w:p>
+      <w:pPr>
+        <w:pStyle w:val="TextBody"/>
+        <w:bidi w:val="0"/>
+        <w:spacing w:before="0" w:after="140"/>
+        <w:jc w:val="left"/>
+        <w:rPr/>
+      </w:pPr>
+      <w:r>
+        <w:drawing>
+          <wp:anchor behindDoc="0" distT="0" distB="0" distL="0" distR="0" simplePos="0" locked="0" layoutInCell="1" allowOverlap="1" relativeHeight="8">
+            <wp:simplePos x="0" y="0"/>
+            <wp:positionH relativeFrom="column">
+              <wp:align>center</wp:align>
+            </wp:positionH>
+            <wp:positionV relativeFrom="paragraph">
+              <wp:posOffset>635</wp:posOffset>
+            </wp:positionV>
+            <wp:extent cx="6120130" cy="4580890"/>
+            <wp:effectExtent l="0" t="0" r="0" b="0"/>
+            <wp:wrapSquare wrapText="largest"/>
+            <wp:docPr id="12" name="Image4" descr=""/>
+            <wp:cNvGraphicFramePr>
+              <a:graphicFrameLocks xmlns:a="http://schemas.openxmlformats.org/drawingml/2006/main" noChangeAspect="1"/>
+            </wp:cNvGraphicFramePr>
+            <a:graphic xmlns:a="http://schemas.openxmlformats.org/drawingml/2006/main">
+              <a:graphicData uri="http://schemas.openxmlformats.org/drawingml/2006/picture">
+                <pic:pic xmlns:pic="http://schemas.openxmlformats.org/drawingml/2006/picture">
+                  <pic:nvPicPr>
+                    <pic:cNvPr id="12" name="Image4" descr=""/>
+                    <pic:cNvPicPr>
+                      <a:picLocks noChangeAspect="1" noChangeArrowheads="1"/>
+                    </pic:cNvPicPr>
+                  </pic:nvPicPr>
+                  <pic:blipFill>
+                    <a:blip r:embed="rId13"/>
+                    <a:stretch>
+                      <a:fillRect/>
+                    </a:stretch>
+                  </pic:blipFill>
+                  <pic:spPr bwMode="auto">
+                    <a:xfrm>
+                      <a:off x="0" y="0"/>
+                      <a:ext cx="6120130" cy="4580890"/>
+                    </a:xfrm>
+                    <a:prstGeom prst="rect">
+                      <a:avLst/>
+                    </a:prstGeom>
+                  </pic:spPr>
+                </pic:pic>
+              </a:graphicData>
+            </a:graphic>
+          </wp:anchor>
+        </w:drawing>
+      </w:r>
+      <w:r>
+        <w:rPr/>
+        <w:t>P</w:t>
+      </w:r>
+      <w:r>
+        <w:rPr/>
+        <w:t>roduksi barang dari bahan baku, lalu proses penjualan di minimarket. Barang akan terjual dan dibeli oleh pembeli jika stok masih tersedia. Jika tidak, kembali produksi barang baru dari bahan baku, lalu lakukan proses penjualan lagi.</w:t>
+      </w:r>
     </w:p>
     <w:sectPr>
-      <w:headerReference w:type="default" r:id="rId11"/>
-      <w:type w:val="continuous"/>
+      <w:headerReference w:type="default" r:id="rId14"/>
+      <w:footerReference w:type="default" r:id="rId15"/>
+      <w:type w:val="nextPage"/>
       <w:pgSz w:w="11906" w:h="16838"/>
       <w:pgMar w:left="1134" w:right="1134" w:header="1134" w:top="1670" w:footer="0" w:bottom="1134" w:gutter="0"/>
       <w:pgNumType w:fmt="decimal"/>
       <w:formProt w:val="false"/>
       <w:textDirection w:val="lrTb"/>
+      <w:docGrid w:type="default" w:linePitch="312" w:charSpace="0"/>
     </w:sectPr>
   </w:body>
 </w:document>
+</file>
+
+<file path=word/footer1.xml><?xml version="1.0" encoding="utf-8"?>
+<w:ftr xmlns:o="urn:schemas-microsoft-com:office:office" xmlns:r="http://schemas.openxmlformats.org/officeDocument/2006/relationships" xmlns:v="urn:schemas-microsoft-com:vml" xmlns:w="http://schemas.openxmlformats.org/wordprocessingml/2006/main" xmlns:w10="urn:schemas-microsoft-com:office:word" xmlns:wp="http://schemas.openxmlformats.org/drawingml/2006/wordprocessingDrawing" xmlns:wps="http://schemas.microsoft.com/office/word/2010/wordprocessingShape" xmlns:wpg="http://schemas.microsoft.com/office/word/2010/wordprocessingGroup" xmlns:mc="http://schemas.openxmlformats.org/markup-compatibility/2006" xmlns:wp14="http://schemas.microsoft.com/office/word/2010/wordprocessingDrawing" xmlns:w14="http://schemas.microsoft.com/office/word/2010/wordml" mc:Ignorable="w14 wp14">
+  <w:p>
+    <w:pPr>
+      <w:pStyle w:val="Footer"/>
+      <w:rPr/>
+    </w:pPr>
+    <w:r>
+      <w:rPr/>
+      <mc:AlternateContent>
+        <mc:Choice Requires="wps">
+          <w:drawing>
+            <wp:anchor behindDoc="1" distT="0" distB="0" distL="0" distR="0" simplePos="0" locked="0" layoutInCell="1" allowOverlap="1" relativeHeight="18" wp14:anchorId="4F7AEBC7">
+              <wp:simplePos x="0" y="0"/>
+              <wp:positionH relativeFrom="column">
+                <wp:posOffset>-720090</wp:posOffset>
+              </wp:positionH>
+              <wp:positionV relativeFrom="paragraph">
+                <wp:posOffset>-43180</wp:posOffset>
+              </wp:positionV>
+              <wp:extent cx="7560945" cy="939165"/>
+              <wp:effectExtent l="0" t="0" r="19685" b="28575"/>
+              <wp:wrapNone/>
+              <wp:docPr id="5" name="Persegi panjang 2"/>
+              <a:graphic xmlns:a="http://schemas.openxmlformats.org/drawingml/2006/main">
+                <a:graphicData uri="http://schemas.microsoft.com/office/word/2010/wordprocessingShape">
+                  <wps:wsp>
+                    <wps:cNvSpPr/>
+                    <wps:spPr>
+                      <a:xfrm>
+                        <a:off x="0" y="0"/>
+                        <a:ext cx="7560360" cy="938520"/>
+                      </a:xfrm>
+                      <a:prstGeom prst="rect">
+                        <a:avLst/>
+                      </a:prstGeom>
+                      <a:solidFill>
+                        <a:srgbClr val="0070c0"/>
+                      </a:solidFill>
+                      <a:ln w="9360">
+                        <a:solidFill>
+                          <a:srgbClr val="ffffff"/>
+                        </a:solidFill>
+                        <a:miter/>
+                      </a:ln>
+                    </wps:spPr>
+                    <wps:style>
+                      <a:lnRef idx="0"/>
+                      <a:fillRef idx="0"/>
+                      <a:effectRef idx="0"/>
+                      <a:fontRef idx="minor"/>
+                    </wps:style>
+                    <wps:bodyPr/>
+                  </wps:wsp>
+                </a:graphicData>
+              </a:graphic>
+            </wp:anchor>
+          </w:drawing>
+        </mc:Choice>
+        <mc:Fallback>
+          <w:pict>
+            <v:rect id="shape_0" ID="Persegi panjang 2" fillcolor="#0070c0" stroked="t" style="position:absolute;margin-left:-56.7pt;margin-top:-3.4pt;width:595.25pt;height:73.85pt" wp14:anchorId="4F7AEBC7">
+              <w10:wrap type="none"/>
+              <v:fill o:detectmouseclick="t" type="solid" color2="#ff8f3f"/>
+              <v:stroke color="white" weight="9360" joinstyle="miter" endcap="flat"/>
+            </v:rect>
+          </w:pict>
+        </mc:Fallback>
+      </mc:AlternateContent>
+    </w:r>
+  </w:p>
+</w:ftr>
+</file>
+
+<file path=word/footer2.xml><?xml version="1.0" encoding="utf-8"?>
+<w:ftr xmlns:o="urn:schemas-microsoft-com:office:office" xmlns:r="http://schemas.openxmlformats.org/officeDocument/2006/relationships" xmlns:v="urn:schemas-microsoft-com:vml" xmlns:w="http://schemas.openxmlformats.org/wordprocessingml/2006/main" xmlns:w10="urn:schemas-microsoft-com:office:word" xmlns:wp="http://schemas.openxmlformats.org/drawingml/2006/wordprocessingDrawing" xmlns:wps="http://schemas.microsoft.com/office/word/2010/wordprocessingShape" xmlns:wpg="http://schemas.microsoft.com/office/word/2010/wordprocessingGroup" xmlns:mc="http://schemas.openxmlformats.org/markup-compatibility/2006" xmlns:wp14="http://schemas.microsoft.com/office/word/2010/wordprocessingDrawing" xmlns:w14="http://schemas.microsoft.com/office/word/2010/wordml" mc:Ignorable="w14 wp14">
+  <w:p/>
+</w:ftr>
 </file>
 
 <file path=word/header1.xml><?xml version="1.0" encoding="utf-8"?>
 <w:hdr xmlns:o="urn:schemas-microsoft-com:office:office" xmlns:r="http://schemas.openxmlformats.org/officeDocument/2006/relationships" xmlns:v="urn:schemas-microsoft-com:vml" xmlns:w="http://schemas.openxmlformats.org/wordprocessingml/2006/main" xmlns:w10="urn:schemas-microsoft-com:office:word" xmlns:wp="http://schemas.openxmlformats.org/drawingml/2006/wordprocessingDrawing" xmlns:wps="http://schemas.microsoft.com/office/word/2010/wordprocessingShape" xmlns:wpg="http://schemas.microsoft.com/office/word/2010/wordprocessingGroup" xmlns:mc="http://schemas.openxmlformats.org/markup-compatibility/2006" xmlns:wp14="http://schemas.microsoft.com/office/word/2010/wordprocessingDrawing" xmlns:w14="http://schemas.microsoft.com/office/word/2010/wordml" mc:Ignorable="w14 wp14">
   <w:p>
     <w:pPr>
-      <w:pStyle w:val="Header"/>
+      <w:pStyle w:val="Normal"/>
       <w:bidi w:val="0"/>
+      <w:spacing w:lineRule="auto" w:line="240"/>
+      <w:ind w:right="380" w:hanging="0"/>
       <w:jc w:val="right"/>
       <w:rPr>
         <w:b/>
@@ -957,13 +2115,84 @@
       </w:rPr>
     </w:pPr>
     <w:r>
+      <w:drawing>
+        <wp:anchor behindDoc="1" distT="0" distB="0" distL="0" distR="0" simplePos="0" locked="0" layoutInCell="1" allowOverlap="1" relativeHeight="11">
+          <wp:simplePos x="0" y="0"/>
+          <wp:positionH relativeFrom="column">
+            <wp:posOffset>-720090</wp:posOffset>
+          </wp:positionH>
+          <wp:positionV relativeFrom="paragraph">
+            <wp:posOffset>-720090</wp:posOffset>
+          </wp:positionV>
+          <wp:extent cx="7560310" cy="922655"/>
+          <wp:effectExtent l="0" t="0" r="0" b="0"/>
+          <wp:wrapNone/>
+          <wp:docPr id="4" name="Image8" descr=""/>
+          <wp:cNvGraphicFramePr>
+            <a:graphicFrameLocks xmlns:a="http://schemas.openxmlformats.org/drawingml/2006/main" noChangeAspect="1"/>
+          </wp:cNvGraphicFramePr>
+          <a:graphic xmlns:a="http://schemas.openxmlformats.org/drawingml/2006/main">
+            <a:graphicData uri="http://schemas.openxmlformats.org/drawingml/2006/picture">
+              <pic:pic xmlns:pic="http://schemas.openxmlformats.org/drawingml/2006/picture">
+                <pic:nvPicPr>
+                  <pic:cNvPr id="4" name="Image8" descr=""/>
+                  <pic:cNvPicPr>
+                    <a:picLocks noChangeAspect="1" noChangeArrowheads="1"/>
+                  </pic:cNvPicPr>
+                </pic:nvPicPr>
+                <pic:blipFill>
+                  <a:blip r:embed="rId1"/>
+                  <a:stretch>
+                    <a:fillRect/>
+                  </a:stretch>
+                </pic:blipFill>
+                <pic:spPr bwMode="auto">
+                  <a:xfrm>
+                    <a:off x="0" y="0"/>
+                    <a:ext cx="7560310" cy="922655"/>
+                  </a:xfrm>
+                  <a:prstGeom prst="rect">
+                    <a:avLst/>
+                  </a:prstGeom>
+                </pic:spPr>
+              </pic:pic>
+            </a:graphicData>
+          </a:graphic>
+        </wp:anchor>
+      </w:drawing>
+    </w:r>
+    <w:r>
       <w:rPr>
+        <w:rFonts w:eastAsia="Times New Roman" w:cs="Times New Roman" w:ascii="Times New Roman" w:hAnsi="Times New Roman"/>
         <w:b/>
         <w:bCs/>
-        <w:sz w:val="22"/>
+        <w:color w:val="FFFFFF"/>
+        <w:sz w:val="24"/>
         <w:szCs w:val="22"/>
       </w:rPr>
-      <w:t>Adam Arthur Faizal – M3119001 - TI A 2019</w:t>
+      <w:t>L</w:t>
+    </w:r>
+    <w:r>
+      <w:rPr>
+        <w:rFonts w:eastAsia="Times New Roman" w:cs="Times New Roman" w:ascii="Times New Roman" w:hAnsi="Times New Roman"/>
+        <w:b/>
+        <w:bCs/>
+        <w:color w:val="FFFFFF"/>
+        <w:sz w:val="24"/>
+        <w:szCs w:val="22"/>
+      </w:rPr>
+      <w:t>APORAN PRAKTIKUM MATA KULI</w:t>
+    </w:r>
+    <w:r>
+      <w:rPr>
+        <w:rFonts w:eastAsia="Times New Roman" w:cs="Times New Roman" w:ascii="Times New Roman" w:hAnsi="Times New Roman"/>
+        <w:b/>
+        <w:bCs/>
+        <w:color w:val="FFFFFF"/>
+        <w:sz w:val="24"/>
+        <w:szCs w:val="22"/>
+      </w:rPr>
+      <w:t>AH PROSES BISNIS &amp; SIM</w:t>
     </w:r>
   </w:p>
 </w:hdr>
@@ -1121,8 +2350,252 @@
       </w:pPr>
     </w:lvl>
   </w:abstractNum>
+  <w:abstractNum w:abstractNumId="2">
+    <w:lvl w:ilvl="0">
+      <w:start w:val="1"/>
+      <w:numFmt w:val="none"/>
+      <w:suff w:val="nothing"/>
+      <w:lvlText w:val=""/>
+      <w:lvlJc w:val="left"/>
+      <w:pPr>
+        <w:tabs>
+          <w:tab w:val="num" w:pos="0"/>
+        </w:tabs>
+        <w:ind w:left="0" w:hanging="0"/>
+      </w:pPr>
+    </w:lvl>
+    <w:lvl w:ilvl="1">
+      <w:start w:val="1"/>
+      <w:numFmt w:val="none"/>
+      <w:suff w:val="nothing"/>
+      <w:lvlText w:val=""/>
+      <w:lvlJc w:val="left"/>
+      <w:pPr>
+        <w:tabs>
+          <w:tab w:val="num" w:pos="0"/>
+        </w:tabs>
+        <w:ind w:left="0" w:hanging="0"/>
+      </w:pPr>
+    </w:lvl>
+    <w:lvl w:ilvl="2">
+      <w:start w:val="1"/>
+      <w:numFmt w:val="none"/>
+      <w:suff w:val="nothing"/>
+      <w:lvlText w:val=""/>
+      <w:lvlJc w:val="left"/>
+      <w:pPr>
+        <w:tabs>
+          <w:tab w:val="num" w:pos="0"/>
+        </w:tabs>
+        <w:ind w:left="0" w:hanging="0"/>
+      </w:pPr>
+    </w:lvl>
+    <w:lvl w:ilvl="3">
+      <w:start w:val="1"/>
+      <w:numFmt w:val="none"/>
+      <w:suff w:val="nothing"/>
+      <w:lvlText w:val=""/>
+      <w:lvlJc w:val="left"/>
+      <w:pPr>
+        <w:tabs>
+          <w:tab w:val="num" w:pos="0"/>
+        </w:tabs>
+        <w:ind w:left="0" w:hanging="0"/>
+      </w:pPr>
+    </w:lvl>
+    <w:lvl w:ilvl="4">
+      <w:start w:val="1"/>
+      <w:numFmt w:val="none"/>
+      <w:suff w:val="nothing"/>
+      <w:lvlText w:val=""/>
+      <w:lvlJc w:val="left"/>
+      <w:pPr>
+        <w:tabs>
+          <w:tab w:val="num" w:pos="0"/>
+        </w:tabs>
+        <w:ind w:left="0" w:hanging="0"/>
+      </w:pPr>
+    </w:lvl>
+    <w:lvl w:ilvl="5">
+      <w:start w:val="1"/>
+      <w:numFmt w:val="none"/>
+      <w:suff w:val="nothing"/>
+      <w:lvlText w:val=""/>
+      <w:lvlJc w:val="left"/>
+      <w:pPr>
+        <w:tabs>
+          <w:tab w:val="num" w:pos="0"/>
+        </w:tabs>
+        <w:ind w:left="0" w:hanging="0"/>
+      </w:pPr>
+    </w:lvl>
+    <w:lvl w:ilvl="6">
+      <w:start w:val="1"/>
+      <w:numFmt w:val="none"/>
+      <w:suff w:val="nothing"/>
+      <w:lvlText w:val=""/>
+      <w:lvlJc w:val="left"/>
+      <w:pPr>
+        <w:tabs>
+          <w:tab w:val="num" w:pos="0"/>
+        </w:tabs>
+        <w:ind w:left="0" w:hanging="0"/>
+      </w:pPr>
+    </w:lvl>
+    <w:lvl w:ilvl="7">
+      <w:start w:val="1"/>
+      <w:numFmt w:val="none"/>
+      <w:suff w:val="nothing"/>
+      <w:lvlText w:val=""/>
+      <w:lvlJc w:val="left"/>
+      <w:pPr>
+        <w:tabs>
+          <w:tab w:val="num" w:pos="0"/>
+        </w:tabs>
+        <w:ind w:left="0" w:hanging="0"/>
+      </w:pPr>
+    </w:lvl>
+    <w:lvl w:ilvl="8">
+      <w:start w:val="1"/>
+      <w:numFmt w:val="none"/>
+      <w:suff w:val="nothing"/>
+      <w:lvlText w:val=""/>
+      <w:lvlJc w:val="left"/>
+      <w:pPr>
+        <w:tabs>
+          <w:tab w:val="num" w:pos="0"/>
+        </w:tabs>
+        <w:ind w:left="0" w:hanging="0"/>
+      </w:pPr>
+    </w:lvl>
+  </w:abstractNum>
+  <w:abstractNum w:abstractNumId="3">
+    <w:lvl w:ilvl="0">
+      <w:start w:val="1"/>
+      <w:numFmt w:val="none"/>
+      <w:suff w:val="nothing"/>
+      <w:lvlText w:val=""/>
+      <w:lvlJc w:val="left"/>
+      <w:pPr>
+        <w:tabs>
+          <w:tab w:val="num" w:pos="0"/>
+        </w:tabs>
+        <w:ind w:left="0" w:hanging="0"/>
+      </w:pPr>
+    </w:lvl>
+    <w:lvl w:ilvl="1">
+      <w:start w:val="1"/>
+      <w:numFmt w:val="none"/>
+      <w:suff w:val="nothing"/>
+      <w:lvlText w:val=""/>
+      <w:lvlJc w:val="left"/>
+      <w:pPr>
+        <w:tabs>
+          <w:tab w:val="num" w:pos="0"/>
+        </w:tabs>
+        <w:ind w:left="0" w:hanging="0"/>
+      </w:pPr>
+    </w:lvl>
+    <w:lvl w:ilvl="2">
+      <w:start w:val="1"/>
+      <w:numFmt w:val="none"/>
+      <w:suff w:val="nothing"/>
+      <w:lvlText w:val=""/>
+      <w:lvlJc w:val="left"/>
+      <w:pPr>
+        <w:tabs>
+          <w:tab w:val="num" w:pos="0"/>
+        </w:tabs>
+        <w:ind w:left="0" w:hanging="0"/>
+      </w:pPr>
+    </w:lvl>
+    <w:lvl w:ilvl="3">
+      <w:start w:val="1"/>
+      <w:numFmt w:val="none"/>
+      <w:suff w:val="nothing"/>
+      <w:lvlText w:val=""/>
+      <w:lvlJc w:val="left"/>
+      <w:pPr>
+        <w:tabs>
+          <w:tab w:val="num" w:pos="0"/>
+        </w:tabs>
+        <w:ind w:left="0" w:hanging="0"/>
+      </w:pPr>
+    </w:lvl>
+    <w:lvl w:ilvl="4">
+      <w:start w:val="1"/>
+      <w:numFmt w:val="none"/>
+      <w:suff w:val="nothing"/>
+      <w:lvlText w:val=""/>
+      <w:lvlJc w:val="left"/>
+      <w:pPr>
+        <w:tabs>
+          <w:tab w:val="num" w:pos="0"/>
+        </w:tabs>
+        <w:ind w:left="0" w:hanging="0"/>
+      </w:pPr>
+    </w:lvl>
+    <w:lvl w:ilvl="5">
+      <w:start w:val="1"/>
+      <w:numFmt w:val="none"/>
+      <w:suff w:val="nothing"/>
+      <w:lvlText w:val=""/>
+      <w:lvlJc w:val="left"/>
+      <w:pPr>
+        <w:tabs>
+          <w:tab w:val="num" w:pos="0"/>
+        </w:tabs>
+        <w:ind w:left="0" w:hanging="0"/>
+      </w:pPr>
+    </w:lvl>
+    <w:lvl w:ilvl="6">
+      <w:start w:val="1"/>
+      <w:numFmt w:val="none"/>
+      <w:suff w:val="nothing"/>
+      <w:lvlText w:val=""/>
+      <w:lvlJc w:val="left"/>
+      <w:pPr>
+        <w:tabs>
+          <w:tab w:val="num" w:pos="0"/>
+        </w:tabs>
+        <w:ind w:left="0" w:hanging="0"/>
+      </w:pPr>
+    </w:lvl>
+    <w:lvl w:ilvl="7">
+      <w:start w:val="1"/>
+      <w:numFmt w:val="none"/>
+      <w:suff w:val="nothing"/>
+      <w:lvlText w:val=""/>
+      <w:lvlJc w:val="left"/>
+      <w:pPr>
+        <w:tabs>
+          <w:tab w:val="num" w:pos="0"/>
+        </w:tabs>
+        <w:ind w:left="0" w:hanging="0"/>
+      </w:pPr>
+    </w:lvl>
+    <w:lvl w:ilvl="8">
+      <w:start w:val="1"/>
+      <w:numFmt w:val="none"/>
+      <w:suff w:val="nothing"/>
+      <w:lvlText w:val=""/>
+      <w:lvlJc w:val="left"/>
+      <w:pPr>
+        <w:tabs>
+          <w:tab w:val="num" w:pos="0"/>
+        </w:tabs>
+        <w:ind w:left="0" w:hanging="0"/>
+      </w:pPr>
+    </w:lvl>
+  </w:abstractNum>
   <w:num w:numId="1">
     <w:abstractNumId w:val="1"/>
+  </w:num>
+  <w:num w:numId="2">
+    <w:abstractNumId w:val="2"/>
+  </w:num>
+  <w:num w:numId="3">
+    <w:abstractNumId w:val="3"/>
   </w:num>
 </w:numbering>
 </file>
@@ -1134,14 +2607,13 @@
       <w:rPr>
         <w:rFonts w:ascii="Liberation Serif" w:hAnsi="Liberation Serif" w:eastAsia="Noto Serif CJK SC" w:cs="Lohit Devanagari"/>
         <w:kern w:val="2"/>
-        <w:sz w:val="24"/>
+        <w:sz w:val="20"/>
         <w:szCs w:val="24"/>
         <w:lang w:val="en-US" w:eastAsia="zh-CN" w:bidi="hi-IN"/>
       </w:rPr>
     </w:rPrDefault>
     <w:pPrDefault>
       <w:pPr>
-        <w:widowControl/>
         <w:suppressAutoHyphens w:val="true"/>
       </w:pPr>
     </w:pPrDefault>
@@ -1151,7 +2623,10 @@
     <w:qFormat/>
     <w:pPr>
       <w:widowControl/>
+      <w:suppressAutoHyphens w:val="true"/>
       <w:bidi w:val="0"/>
+      <w:spacing w:before="0" w:after="0"/>
+      <w:jc w:val="left"/>
     </w:pPr>
     <w:rPr>
       <w:rFonts w:ascii="Liberation Serif" w:hAnsi="Liberation Serif" w:eastAsia="Noto Serif CJK SC" w:cs="Lohit Devanagari"/>
@@ -1188,6 +2663,10 @@
     <w:next w:val="TextBody"/>
     <w:qFormat/>
     <w:pPr>
+      <w:numPr>
+        <w:ilvl w:val="1"/>
+        <w:numId w:val="1"/>
+      </w:numPr>
       <w:spacing w:before="200" w:after="120"/>
       <w:outlineLvl w:val="1"/>
     </w:pPr>
@@ -1205,6 +2684,10 @@
     <w:next w:val="TextBody"/>
     <w:qFormat/>
     <w:pPr>
+      <w:numPr>
+        <w:ilvl w:val="3"/>
+        <w:numId w:val="1"/>
+      </w:numPr>
       <w:spacing w:before="120" w:after="120"/>
       <w:outlineLvl w:val="3"/>
     </w:pPr>
@@ -1329,5 +2812,17 @@
     </w:pPr>
     <w:rPr/>
   </w:style>
+  <w:style w:type="paragraph" w:styleId="Footer">
+    <w:name w:val="Footer"/>
+    <w:basedOn w:val="HeaderandFooter"/>
+    <w:pPr>
+      <w:suppressLineNumbers/>
+      <w:tabs>
+        <w:tab w:val="center" w:pos="4819" w:leader="none"/>
+        <w:tab w:val="right" w:pos="9638" w:leader="none"/>
+      </w:tabs>
+    </w:pPr>
+    <w:rPr/>
+  </w:style>
 </w:styles>
 </file>
</xml_diff>